<commit_message>
lesson 148 - saturday
</commit_message>
<xml_diff>
--- a/english_via_skype/solutions/doc/lesson_147_business linking practice M_edit.docx
+++ b/english_via_skype/solutions/doc/lesson_147_business linking practice M_edit.docx
@@ -11,8 +11,6 @@
           <w:lang w:val="en-US"/>
         </w:rPr>
       </w:pPr>
-      <w:bookmarkStart w:id="0" w:name="_GoBack"/>
-      <w:bookmarkEnd w:id="0"/>
       <w:r>
         <w:rPr>
           <w:rFonts w:ascii="Times New Roman" w:hAnsi="Times New Roman" w:cs="Times New Roman"/>
@@ -48,53 +46,279 @@
           <w:rFonts w:ascii="Times New Roman" w:hAnsi="Times New Roman" w:cs="Times New Roman"/>
           <w:sz w:val="32"/>
           <w:szCs w:val="32"/>
-          <w:lang w:val="en-US"/>
-        </w:rPr>
-      </w:pPr>
-      <w:r>
-        <w:rPr>
-          <w:rFonts w:ascii="Times New Roman" w:hAnsi="Times New Roman" w:cs="Times New Roman"/>
-          <w:sz w:val="32"/>
-          <w:szCs w:val="32"/>
-          <w:lang w:val="en-US"/>
-        </w:rPr>
-        <w:t>prior to , apropos, notwithstanding, s</w:t>
-      </w:r>
-      <w:r>
-        <w:rPr>
-          <w:rFonts w:ascii="Times New Roman" w:hAnsi="Times New Roman" w:cs="Times New Roman"/>
-          <w:sz w:val="32"/>
-          <w:szCs w:val="32"/>
-          <w:lang w:val="en-US"/>
-        </w:rPr>
-        <w:t xml:space="preserve">peaking of which, </w:t>
-      </w:r>
-      <w:r>
-        <w:rPr>
-          <w:rFonts w:ascii="Times New Roman" w:hAnsi="Times New Roman" w:cs="Times New Roman"/>
-          <w:sz w:val="32"/>
-          <w:szCs w:val="32"/>
-          <w:lang w:val="en-US"/>
-        </w:rPr>
-        <w:t xml:space="preserve">aforementioned , as follows, notably, that being the case, contrary to, owing to , exemplify, last but not least , First and foremost , </w:t>
-      </w:r>
-      <w:r>
-        <w:rPr>
-          <w:rFonts w:ascii="Times New Roman" w:hAnsi="Times New Roman" w:cs="Times New Roman"/>
-          <w:sz w:val="32"/>
-          <w:szCs w:val="32"/>
-          <w:lang w:val="en-US"/>
-        </w:rPr>
-        <w:t>likewise, furthermore</w:t>
-      </w:r>
-    </w:p>
-    <w:p>
-      <w:pPr>
-        <w:rPr>
-          <w:rFonts w:ascii="Times New Roman" w:hAnsi="Times New Roman" w:cs="Times New Roman"/>
-          <w:sz w:val="32"/>
-          <w:szCs w:val="32"/>
-          <w:lang w:val="en-US"/>
+        </w:rPr>
+      </w:pPr>
+      <w:r>
+        <w:rPr>
+          <w:rFonts w:ascii="Times New Roman" w:hAnsi="Times New Roman" w:cs="Times New Roman"/>
+          <w:sz w:val="32"/>
+          <w:szCs w:val="32"/>
+        </w:rPr>
+        <w:t xml:space="preserve">prior to </w:t>
+      </w:r>
+      <w:r>
+        <w:rPr>
+          <w:rFonts w:ascii="Times New Roman" w:hAnsi="Times New Roman" w:cs="Times New Roman"/>
+          <w:sz w:val="32"/>
+          <w:szCs w:val="32"/>
+        </w:rPr>
+        <w:t>(przed)</w:t>
+      </w:r>
+      <w:r>
+        <w:rPr>
+          <w:rFonts w:ascii="Times New Roman" w:hAnsi="Times New Roman" w:cs="Times New Roman"/>
+          <w:sz w:val="32"/>
+          <w:szCs w:val="32"/>
+        </w:rPr>
+        <w:t>, apropos</w:t>
+      </w:r>
+      <w:r>
+        <w:rPr>
+          <w:rFonts w:ascii="Times New Roman" w:hAnsi="Times New Roman" w:cs="Times New Roman"/>
+          <w:sz w:val="32"/>
+          <w:szCs w:val="32"/>
+        </w:rPr>
+        <w:t xml:space="preserve"> (w związku z czymś)</w:t>
+      </w:r>
+      <w:r>
+        <w:rPr>
+          <w:rFonts w:ascii="Times New Roman" w:hAnsi="Times New Roman" w:cs="Times New Roman"/>
+          <w:sz w:val="32"/>
+          <w:szCs w:val="32"/>
+        </w:rPr>
+        <w:t>, notwithstanding</w:t>
+      </w:r>
+      <w:r>
+        <w:rPr>
+          <w:rFonts w:ascii="Times New Roman" w:hAnsi="Times New Roman" w:cs="Times New Roman"/>
+          <w:sz w:val="32"/>
+          <w:szCs w:val="32"/>
+        </w:rPr>
+        <w:t xml:space="preserve"> (niezależnie od)</w:t>
+      </w:r>
+      <w:r>
+        <w:rPr>
+          <w:rFonts w:ascii="Times New Roman" w:hAnsi="Times New Roman" w:cs="Times New Roman"/>
+          <w:sz w:val="32"/>
+          <w:szCs w:val="32"/>
+        </w:rPr>
+        <w:t>, s</w:t>
+      </w:r>
+      <w:r>
+        <w:rPr>
+          <w:rFonts w:ascii="Times New Roman" w:hAnsi="Times New Roman" w:cs="Times New Roman"/>
+          <w:sz w:val="32"/>
+          <w:szCs w:val="32"/>
+        </w:rPr>
+        <w:t>peaking of which</w:t>
+      </w:r>
+      <w:r>
+        <w:rPr>
+          <w:rFonts w:ascii="Times New Roman" w:hAnsi="Times New Roman" w:cs="Times New Roman"/>
+          <w:sz w:val="32"/>
+          <w:szCs w:val="32"/>
+        </w:rPr>
+        <w:t xml:space="preserve"> (skoro o tym mowa)</w:t>
+      </w:r>
+      <w:r>
+        <w:rPr>
+          <w:rFonts w:ascii="Times New Roman" w:hAnsi="Times New Roman" w:cs="Times New Roman"/>
+          <w:sz w:val="32"/>
+          <w:szCs w:val="32"/>
+        </w:rPr>
+        <w:t xml:space="preserve">, </w:t>
+      </w:r>
+      <w:r>
+        <w:rPr>
+          <w:rFonts w:ascii="Times New Roman" w:hAnsi="Times New Roman" w:cs="Times New Roman"/>
+          <w:sz w:val="32"/>
+          <w:szCs w:val="32"/>
+        </w:rPr>
+        <w:t xml:space="preserve">aforementioned </w:t>
+      </w:r>
+      <w:r>
+        <w:rPr>
+          <w:rFonts w:ascii="Times New Roman" w:hAnsi="Times New Roman" w:cs="Times New Roman"/>
+          <w:sz w:val="32"/>
+          <w:szCs w:val="32"/>
+        </w:rPr>
+        <w:t>(wcześniej wspomniany)</w:t>
+      </w:r>
+      <w:r>
+        <w:rPr>
+          <w:rFonts w:ascii="Times New Roman" w:hAnsi="Times New Roman" w:cs="Times New Roman"/>
+          <w:sz w:val="32"/>
+          <w:szCs w:val="32"/>
+        </w:rPr>
+        <w:t>, as follows</w:t>
+      </w:r>
+      <w:r>
+        <w:rPr>
+          <w:rFonts w:ascii="Times New Roman" w:hAnsi="Times New Roman" w:cs="Times New Roman"/>
+          <w:sz w:val="32"/>
+          <w:szCs w:val="32"/>
+        </w:rPr>
+        <w:t xml:space="preserve"> (następujący)</w:t>
+      </w:r>
+      <w:r>
+        <w:rPr>
+          <w:rFonts w:ascii="Times New Roman" w:hAnsi="Times New Roman" w:cs="Times New Roman"/>
+          <w:sz w:val="32"/>
+          <w:szCs w:val="32"/>
+        </w:rPr>
+        <w:t>, notably</w:t>
+      </w:r>
+      <w:r>
+        <w:rPr>
+          <w:rFonts w:ascii="Times New Roman" w:hAnsi="Times New Roman" w:cs="Times New Roman"/>
+          <w:sz w:val="32"/>
+          <w:szCs w:val="32"/>
+        </w:rPr>
+        <w:t xml:space="preserve"> (w szczególności)</w:t>
+      </w:r>
+      <w:r>
+        <w:rPr>
+          <w:rFonts w:ascii="Times New Roman" w:hAnsi="Times New Roman" w:cs="Times New Roman"/>
+          <w:sz w:val="32"/>
+          <w:szCs w:val="32"/>
+        </w:rPr>
+        <w:t>, that being the case</w:t>
+      </w:r>
+      <w:r>
+        <w:rPr>
+          <w:rFonts w:ascii="Times New Roman" w:hAnsi="Times New Roman" w:cs="Times New Roman"/>
+          <w:sz w:val="32"/>
+          <w:szCs w:val="32"/>
+        </w:rPr>
+        <w:t xml:space="preserve"> (powiedziawszy to)</w:t>
+      </w:r>
+      <w:r>
+        <w:rPr>
+          <w:rFonts w:ascii="Times New Roman" w:hAnsi="Times New Roman" w:cs="Times New Roman"/>
+          <w:sz w:val="32"/>
+          <w:szCs w:val="32"/>
+        </w:rPr>
+        <w:t>, contrary to</w:t>
+      </w:r>
+      <w:r>
+        <w:rPr>
+          <w:rFonts w:ascii="Times New Roman" w:hAnsi="Times New Roman" w:cs="Times New Roman"/>
+          <w:sz w:val="32"/>
+          <w:szCs w:val="32"/>
+        </w:rPr>
+        <w:t xml:space="preserve"> (w przeciwieństwie do)</w:t>
+      </w:r>
+      <w:r>
+        <w:rPr>
+          <w:rFonts w:ascii="Times New Roman" w:hAnsi="Times New Roman" w:cs="Times New Roman"/>
+          <w:sz w:val="32"/>
+          <w:szCs w:val="32"/>
+        </w:rPr>
+        <w:t xml:space="preserve">, owing to </w:t>
+      </w:r>
+      <w:r>
+        <w:rPr>
+          <w:rFonts w:ascii="Times New Roman" w:hAnsi="Times New Roman" w:cs="Times New Roman"/>
+          <w:sz w:val="32"/>
+          <w:szCs w:val="32"/>
+        </w:rPr>
+        <w:t>(z powodu)</w:t>
+      </w:r>
+      <w:r>
+        <w:rPr>
+          <w:rFonts w:ascii="Times New Roman" w:hAnsi="Times New Roman" w:cs="Times New Roman"/>
+          <w:sz w:val="32"/>
+          <w:szCs w:val="32"/>
+        </w:rPr>
+        <w:t>, exemplify</w:t>
+      </w:r>
+      <w:r>
+        <w:rPr>
+          <w:rFonts w:ascii="Times New Roman" w:hAnsi="Times New Roman" w:cs="Times New Roman"/>
+          <w:sz w:val="32"/>
+          <w:szCs w:val="32"/>
+        </w:rPr>
+        <w:t xml:space="preserve"> (podać przykłady)</w:t>
+      </w:r>
+      <w:r>
+        <w:rPr>
+          <w:rFonts w:ascii="Times New Roman" w:hAnsi="Times New Roman" w:cs="Times New Roman"/>
+          <w:sz w:val="32"/>
+          <w:szCs w:val="32"/>
+        </w:rPr>
+        <w:t xml:space="preserve">, last but not least </w:t>
+      </w:r>
+      <w:r>
+        <w:rPr>
+          <w:rFonts w:ascii="Times New Roman" w:hAnsi="Times New Roman" w:cs="Times New Roman"/>
+          <w:sz w:val="32"/>
+          <w:szCs w:val="32"/>
+        </w:rPr>
+        <w:t>(ostatni, ale nie najmniej ważny)</w:t>
+      </w:r>
+      <w:r>
+        <w:rPr>
+          <w:rFonts w:ascii="Times New Roman" w:hAnsi="Times New Roman" w:cs="Times New Roman"/>
+          <w:sz w:val="32"/>
+          <w:szCs w:val="32"/>
+        </w:rPr>
+        <w:t>, First and foremost</w:t>
+      </w:r>
+      <w:r>
+        <w:rPr>
+          <w:rFonts w:ascii="Times New Roman" w:hAnsi="Times New Roman" w:cs="Times New Roman"/>
+          <w:sz w:val="32"/>
+          <w:szCs w:val="32"/>
+        </w:rPr>
+        <w:t xml:space="preserve"> (pierwszy i najważniejszy)</w:t>
+      </w:r>
+      <w:r>
+        <w:rPr>
+          <w:rFonts w:ascii="Times New Roman" w:hAnsi="Times New Roman" w:cs="Times New Roman"/>
+          <w:sz w:val="32"/>
+          <w:szCs w:val="32"/>
+        </w:rPr>
+        <w:t xml:space="preserve"> , </w:t>
+      </w:r>
+      <w:r>
+        <w:rPr>
+          <w:rFonts w:ascii="Times New Roman" w:hAnsi="Times New Roman" w:cs="Times New Roman"/>
+          <w:sz w:val="32"/>
+          <w:szCs w:val="32"/>
+        </w:rPr>
+        <w:t>likewise</w:t>
+      </w:r>
+      <w:r>
+        <w:rPr>
+          <w:rFonts w:ascii="Times New Roman" w:hAnsi="Times New Roman" w:cs="Times New Roman"/>
+          <w:sz w:val="32"/>
+          <w:szCs w:val="32"/>
+        </w:rPr>
+        <w:t xml:space="preserve"> (podobnie jak)</w:t>
+      </w:r>
+      <w:r>
+        <w:rPr>
+          <w:rFonts w:ascii="Times New Roman" w:hAnsi="Times New Roman" w:cs="Times New Roman"/>
+          <w:sz w:val="32"/>
+          <w:szCs w:val="32"/>
+        </w:rPr>
+        <w:t>, furthermore</w:t>
+      </w:r>
+      <w:r>
+        <w:rPr>
+          <w:rFonts w:ascii="Times New Roman" w:hAnsi="Times New Roman" w:cs="Times New Roman"/>
+          <w:sz w:val="32"/>
+          <w:szCs w:val="32"/>
+        </w:rPr>
+        <w:t xml:space="preserve"> (ponadto)</w:t>
+      </w:r>
+    </w:p>
+    <w:p>
+      <w:pPr>
+        <w:rPr>
+          <w:rFonts w:ascii="Times New Roman" w:hAnsi="Times New Roman" w:cs="Times New Roman"/>
+          <w:sz w:val="32"/>
+          <w:szCs w:val="32"/>
         </w:rPr>
       </w:pPr>
     </w:p>
@@ -123,23 +347,30 @@
     <w:p>
       <w:pPr>
         <w:pStyle w:val="Akapitzlist"/>
-        <w:numPr>
-          <w:ilvl w:val="0"/>
-          <w:numId w:val="1"/>
-        </w:numPr>
-        <w:rPr>
-          <w:rFonts w:ascii="Times New Roman" w:hAnsi="Times New Roman" w:cs="Times New Roman"/>
-          <w:sz w:val="32"/>
-          <w:szCs w:val="32"/>
-        </w:rPr>
-      </w:pPr>
-      <w:r>
-        <w:rPr>
-          <w:rFonts w:ascii="Times New Roman" w:hAnsi="Times New Roman" w:cs="Times New Roman"/>
-          <w:sz w:val="32"/>
-          <w:szCs w:val="32"/>
-        </w:rPr>
-        <w:t>Wyżej wspomniana kwestia musi zostać poddana pod głosowanie</w:t>
+        <w:rPr>
+          <w:rFonts w:ascii="Times New Roman" w:hAnsi="Times New Roman" w:cs="Times New Roman"/>
+          <w:sz w:val="32"/>
+          <w:szCs w:val="32"/>
+          <w:lang w:val="en-US"/>
+        </w:rPr>
+      </w:pPr>
+      <w:r>
+        <w:rPr>
+          <w:rFonts w:ascii="Times New Roman" w:hAnsi="Times New Roman" w:cs="Times New Roman"/>
+          <w:sz w:val="32"/>
+          <w:szCs w:val="32"/>
+          <w:lang w:val="en-US"/>
+        </w:rPr>
+        <w:t xml:space="preserve">Our company is going to organize </w:t>
+      </w:r>
+      <w:r>
+        <w:rPr>
+          <w:rFonts w:ascii="Times New Roman" w:hAnsi="Times New Roman" w:cs="Times New Roman"/>
+          <w:sz w:val="32"/>
+          <w:szCs w:val="32"/>
+          <w:lang w:val="en-US"/>
+        </w:rPr>
+        <w:t>a marketing campaign on a large scale notwithstanding sales results.</w:t>
       </w:r>
     </w:p>
     <w:p>
@@ -161,7 +392,27 @@
           <w:sz w:val="32"/>
           <w:szCs w:val="32"/>
         </w:rPr>
-        <w:t>Ostatnia ale nie mniej ważna jest sprawa dotacji</w:t>
+        <w:t>Wyżej wspomniana kwestia musi zostać poddana pod głosowanie</w:t>
+      </w:r>
+    </w:p>
+    <w:p>
+      <w:pPr>
+        <w:pStyle w:val="Akapitzlist"/>
+        <w:rPr>
+          <w:rFonts w:ascii="Times New Roman" w:hAnsi="Times New Roman" w:cs="Times New Roman"/>
+          <w:sz w:val="32"/>
+          <w:szCs w:val="32"/>
+          <w:lang w:val="en-US"/>
+        </w:rPr>
+      </w:pPr>
+      <w:r>
+        <w:rPr>
+          <w:rFonts w:ascii="Times New Roman" w:hAnsi="Times New Roman" w:cs="Times New Roman"/>
+          <w:sz w:val="32"/>
+          <w:szCs w:val="32"/>
+          <w:lang w:val="en-US"/>
+        </w:rPr>
+        <w:t>Aforementioned issue has to be put to voting.</w:t>
       </w:r>
     </w:p>
     <w:p>
@@ -183,31 +434,36 @@
           <w:sz w:val="32"/>
           <w:szCs w:val="32"/>
         </w:rPr>
-        <w:t xml:space="preserve"> W tym roku zamierzamy zintensyfikować nas</w:t>
-      </w:r>
-      <w:r>
-        <w:rPr>
-          <w:rFonts w:ascii="Times New Roman" w:hAnsi="Times New Roman" w:cs="Times New Roman"/>
-          <w:sz w:val="32"/>
-          <w:szCs w:val="32"/>
-        </w:rPr>
-        <w:t>ze działania w ramach marketingu</w:t>
-      </w:r>
-      <w:r>
-        <w:rPr>
-          <w:rFonts w:ascii="Times New Roman" w:hAnsi="Times New Roman" w:cs="Times New Roman"/>
-          <w:sz w:val="32"/>
-          <w:szCs w:val="32"/>
-        </w:rPr>
-        <w:t xml:space="preserve"> w szczególności w </w:t>
-      </w:r>
-      <w:r>
-        <w:rPr>
-          <w:rFonts w:ascii="Times New Roman" w:hAnsi="Times New Roman" w:cs="Times New Roman"/>
-          <w:sz w:val="32"/>
-          <w:szCs w:val="32"/>
-        </w:rPr>
-        <w:t>e-commerce</w:t>
+        <w:t>Ostatnia ale nie mniej ważna jest sprawa dotacji</w:t>
+      </w:r>
+    </w:p>
+    <w:p>
+      <w:pPr>
+        <w:pStyle w:val="Akapitzlist"/>
+        <w:rPr>
+          <w:rFonts w:ascii="Times New Roman" w:hAnsi="Times New Roman" w:cs="Times New Roman"/>
+          <w:sz w:val="32"/>
+          <w:szCs w:val="32"/>
+          <w:lang w:val="en-US"/>
+        </w:rPr>
+      </w:pPr>
+      <w:r>
+        <w:rPr>
+          <w:rFonts w:ascii="Times New Roman" w:hAnsi="Times New Roman" w:cs="Times New Roman"/>
+          <w:sz w:val="32"/>
+          <w:szCs w:val="32"/>
+          <w:lang w:val="en-US"/>
+        </w:rPr>
+        <w:t>Last but not least is the issue of subs</w:t>
+      </w:r>
+      <w:r>
+        <w:rPr>
+          <w:rFonts w:ascii="Times New Roman" w:hAnsi="Times New Roman" w:cs="Times New Roman"/>
+          <w:sz w:val="32"/>
+          <w:szCs w:val="32"/>
+          <w:lang w:val="en-US"/>
+        </w:rPr>
+        <w:t>idy.</w:t>
       </w:r>
     </w:p>
     <w:p>
@@ -228,8 +484,70 @@
           <w:rFonts w:ascii="Times New Roman" w:hAnsi="Times New Roman" w:cs="Times New Roman"/>
           <w:sz w:val="32"/>
           <w:szCs w:val="32"/>
-        </w:rPr>
-        <w:t>Procedura jest następująca</w:t>
+          <w:lang w:val="en-US"/>
+        </w:rPr>
+        <w:t xml:space="preserve"> </w:t>
+      </w:r>
+      <w:r>
+        <w:rPr>
+          <w:rFonts w:ascii="Times New Roman" w:hAnsi="Times New Roman" w:cs="Times New Roman"/>
+          <w:sz w:val="32"/>
+          <w:szCs w:val="32"/>
+        </w:rPr>
+        <w:t>W tym roku zamierzamy zintensyfikować nas</w:t>
+      </w:r>
+      <w:r>
+        <w:rPr>
+          <w:rFonts w:ascii="Times New Roman" w:hAnsi="Times New Roman" w:cs="Times New Roman"/>
+          <w:sz w:val="32"/>
+          <w:szCs w:val="32"/>
+        </w:rPr>
+        <w:t>ze działania w ramach marketingu</w:t>
+      </w:r>
+      <w:r>
+        <w:rPr>
+          <w:rFonts w:ascii="Times New Roman" w:hAnsi="Times New Roman" w:cs="Times New Roman"/>
+          <w:sz w:val="32"/>
+          <w:szCs w:val="32"/>
+        </w:rPr>
+        <w:t xml:space="preserve"> w szczególności w </w:t>
+      </w:r>
+      <w:r>
+        <w:rPr>
+          <w:rFonts w:ascii="Times New Roman" w:hAnsi="Times New Roman" w:cs="Times New Roman"/>
+          <w:sz w:val="32"/>
+          <w:szCs w:val="32"/>
+        </w:rPr>
+        <w:t>e-commerce</w:t>
+      </w:r>
+    </w:p>
+    <w:p>
+      <w:pPr>
+        <w:pStyle w:val="Akapitzlist"/>
+        <w:rPr>
+          <w:rFonts w:ascii="Times New Roman" w:hAnsi="Times New Roman" w:cs="Times New Roman"/>
+          <w:sz w:val="32"/>
+          <w:szCs w:val="32"/>
+          <w:lang w:val="en-US"/>
+        </w:rPr>
+      </w:pPr>
+      <w:r>
+        <w:rPr>
+          <w:rFonts w:ascii="Times New Roman" w:hAnsi="Times New Roman" w:cs="Times New Roman"/>
+          <w:sz w:val="32"/>
+          <w:szCs w:val="32"/>
+          <w:lang w:val="en-US"/>
+        </w:rPr>
+        <w:t xml:space="preserve">This year we are going to </w:t>
+      </w:r>
+      <w:r>
+        <w:rPr>
+          <w:rFonts w:ascii="Times New Roman" w:hAnsi="Times New Roman" w:cs="Times New Roman"/>
+          <w:sz w:val="32"/>
+          <w:szCs w:val="32"/>
+          <w:lang w:val="en-US"/>
+        </w:rPr>
+        <w:t>intensify our actions within marketing notably in e-commerce.</w:t>
       </w:r>
     </w:p>
     <w:p>
@@ -251,7 +569,25 @@
           <w:sz w:val="32"/>
           <w:szCs w:val="32"/>
         </w:rPr>
-        <w:t>By zilustrować to przedstawię następujący wykres</w:t>
+        <w:t>Procedura jest następująca</w:t>
+      </w:r>
+    </w:p>
+    <w:p>
+      <w:pPr>
+        <w:pStyle w:val="Akapitzlist"/>
+        <w:rPr>
+          <w:rFonts w:ascii="Times New Roman" w:hAnsi="Times New Roman" w:cs="Times New Roman"/>
+          <w:sz w:val="32"/>
+          <w:szCs w:val="32"/>
+        </w:rPr>
+      </w:pPr>
+      <w:r>
+        <w:rPr>
+          <w:rFonts w:ascii="Times New Roman" w:hAnsi="Times New Roman" w:cs="Times New Roman"/>
+          <w:sz w:val="32"/>
+          <w:szCs w:val="32"/>
+        </w:rPr>
+        <w:t>Procedure is as follows.</w:t>
       </w:r>
     </w:p>
     <w:p>
@@ -273,15 +609,27 @@
           <w:sz w:val="32"/>
           <w:szCs w:val="32"/>
         </w:rPr>
-        <w:t xml:space="preserve">Po pierwsze i najważniejsze  musimy położyć  nacisk na </w:t>
-      </w:r>
-      <w:r>
-        <w:rPr>
-          <w:rFonts w:ascii="Times New Roman" w:hAnsi="Times New Roman" w:cs="Times New Roman"/>
-          <w:sz w:val="32"/>
-          <w:szCs w:val="32"/>
-        </w:rPr>
-        <w:t>większe zrozumienie potrzeb klientów</w:t>
+        <w:t>By zilustrować to przedstawię następujący wykres</w:t>
+      </w:r>
+    </w:p>
+    <w:p>
+      <w:pPr>
+        <w:pStyle w:val="Akapitzlist"/>
+        <w:rPr>
+          <w:rFonts w:ascii="Times New Roman" w:hAnsi="Times New Roman" w:cs="Times New Roman"/>
+          <w:sz w:val="32"/>
+          <w:szCs w:val="32"/>
+          <w:lang w:val="en-US"/>
+        </w:rPr>
+      </w:pPr>
+      <w:r>
+        <w:rPr>
+          <w:rFonts w:ascii="Times New Roman" w:hAnsi="Times New Roman" w:cs="Times New Roman"/>
+          <w:sz w:val="32"/>
+          <w:szCs w:val="32"/>
+          <w:lang w:val="en-US"/>
+        </w:rPr>
+        <w:t>To exemplify I will present the following graph.</w:t>
       </w:r>
     </w:p>
     <w:p>
@@ -303,7 +651,53 @@
           <w:sz w:val="32"/>
           <w:szCs w:val="32"/>
         </w:rPr>
-        <w:t>W takim przypadku jesteśmy zmuszeni reagować stanowczo</w:t>
+        <w:t xml:space="preserve">Po pierwsze i najważniejsze  musimy położyć  nacisk na </w:t>
+      </w:r>
+      <w:r>
+        <w:rPr>
+          <w:rFonts w:ascii="Times New Roman" w:hAnsi="Times New Roman" w:cs="Times New Roman"/>
+          <w:sz w:val="32"/>
+          <w:szCs w:val="32"/>
+        </w:rPr>
+        <w:t>większe zrozumienie potrzeb klientów</w:t>
+      </w:r>
+    </w:p>
+    <w:p>
+      <w:pPr>
+        <w:pStyle w:val="Akapitzlist"/>
+        <w:rPr>
+          <w:rFonts w:ascii="Times New Roman" w:hAnsi="Times New Roman" w:cs="Times New Roman"/>
+          <w:sz w:val="32"/>
+          <w:szCs w:val="32"/>
+          <w:lang w:val="en-US"/>
+        </w:rPr>
+      </w:pPr>
+      <w:r>
+        <w:rPr>
+          <w:rFonts w:ascii="Times New Roman" w:hAnsi="Times New Roman" w:cs="Times New Roman"/>
+          <w:sz w:val="32"/>
+          <w:szCs w:val="32"/>
+          <w:lang w:val="en-US"/>
+        </w:rPr>
+        <w:t xml:space="preserve">First and foremost we have to </w:t>
+      </w:r>
+      <w:r>
+        <w:rPr>
+          <w:rFonts w:ascii="Times New Roman" w:hAnsi="Times New Roman" w:cs="Times New Roman"/>
+          <w:sz w:val="32"/>
+          <w:szCs w:val="32"/>
+          <w:lang w:val="en-US"/>
+        </w:rPr>
+        <w:t>lay emphasis on better comprehens</w:t>
+      </w:r>
+      <w:r>
+        <w:rPr>
+          <w:rFonts w:ascii="Times New Roman" w:hAnsi="Times New Roman" w:cs="Times New Roman"/>
+          <w:sz w:val="32"/>
+          <w:szCs w:val="32"/>
+          <w:lang w:val="en-US"/>
+        </w:rPr>
+        <w:t>ion of client’s needs.</w:t>
       </w:r>
     </w:p>
     <w:p>
@@ -325,23 +719,27 @@
           <w:sz w:val="32"/>
           <w:szCs w:val="32"/>
         </w:rPr>
-        <w:t xml:space="preserve">Jeśli chodzi o kwestię płatności brak opłaty może </w:t>
-      </w:r>
-      <w:r>
-        <w:rPr>
-          <w:rFonts w:ascii="Times New Roman" w:hAnsi="Times New Roman" w:cs="Times New Roman"/>
-          <w:sz w:val="32"/>
-          <w:szCs w:val="32"/>
-        </w:rPr>
-        <w:t xml:space="preserve"> </w:t>
-      </w:r>
-      <w:r>
-        <w:rPr>
-          <w:rFonts w:ascii="Times New Roman" w:hAnsi="Times New Roman" w:cs="Times New Roman"/>
-          <w:sz w:val="32"/>
-          <w:szCs w:val="32"/>
-        </w:rPr>
-        <w:t>skutkować wstrzymaniem dostaw</w:t>
+        <w:t>W takim przypadku jesteśmy zmuszeni reagować stanowczo</w:t>
+      </w:r>
+    </w:p>
+    <w:p>
+      <w:pPr>
+        <w:pStyle w:val="Akapitzlist"/>
+        <w:rPr>
+          <w:rFonts w:ascii="Times New Roman" w:hAnsi="Times New Roman" w:cs="Times New Roman"/>
+          <w:sz w:val="32"/>
+          <w:szCs w:val="32"/>
+          <w:lang w:val="en-US"/>
+        </w:rPr>
+      </w:pPr>
+      <w:r>
+        <w:rPr>
+          <w:rFonts w:ascii="Times New Roman" w:hAnsi="Times New Roman" w:cs="Times New Roman"/>
+          <w:sz w:val="32"/>
+          <w:szCs w:val="32"/>
+          <w:lang w:val="en-US"/>
+        </w:rPr>
+        <w:t>That being the case we are forced to react firmly.</w:t>
       </w:r>
     </w:p>
     <w:p>
@@ -363,7 +761,53 @@
           <w:sz w:val="32"/>
           <w:szCs w:val="32"/>
         </w:rPr>
-        <w:t>Skoro o tym mowa nie mam nic przeciwko</w:t>
+        <w:t xml:space="preserve">Jeśli chodzi o kwestię płatności brak opłaty może </w:t>
+      </w:r>
+      <w:r>
+        <w:rPr>
+          <w:rFonts w:ascii="Times New Roman" w:hAnsi="Times New Roman" w:cs="Times New Roman"/>
+          <w:sz w:val="32"/>
+          <w:szCs w:val="32"/>
+        </w:rPr>
+        <w:t xml:space="preserve"> </w:t>
+      </w:r>
+      <w:r>
+        <w:rPr>
+          <w:rFonts w:ascii="Times New Roman" w:hAnsi="Times New Roman" w:cs="Times New Roman"/>
+          <w:sz w:val="32"/>
+          <w:szCs w:val="32"/>
+        </w:rPr>
+        <w:t>skutkować wstrzymaniem dostaw</w:t>
+      </w:r>
+    </w:p>
+    <w:p>
+      <w:pPr>
+        <w:pStyle w:val="Akapitzlist"/>
+        <w:rPr>
+          <w:rFonts w:ascii="Times New Roman" w:hAnsi="Times New Roman" w:cs="Times New Roman"/>
+          <w:sz w:val="32"/>
+          <w:szCs w:val="32"/>
+          <w:lang w:val="en-US"/>
+        </w:rPr>
+      </w:pPr>
+      <w:r>
+        <w:rPr>
+          <w:rFonts w:ascii="Times New Roman" w:hAnsi="Times New Roman" w:cs="Times New Roman"/>
+          <w:sz w:val="32"/>
+          <w:szCs w:val="32"/>
+          <w:lang w:val="en-US"/>
+        </w:rPr>
+        <w:lastRenderedPageBreak/>
+        <w:t xml:space="preserve">Apropos payment issue lack of it may result in </w:t>
+      </w:r>
+      <w:r>
+        <w:rPr>
+          <w:rFonts w:ascii="Times New Roman" w:hAnsi="Times New Roman" w:cs="Times New Roman"/>
+          <w:sz w:val="32"/>
+          <w:szCs w:val="32"/>
+          <w:lang w:val="en-US"/>
+        </w:rPr>
+        <w:t>suspending supplies</w:t>
       </w:r>
     </w:p>
     <w:p>
@@ -385,7 +829,45 @@
           <w:sz w:val="32"/>
           <w:szCs w:val="32"/>
         </w:rPr>
-        <w:t>Wycofaliśmy ten produkt z rynku z powodu niskiego popytu</w:t>
+        <w:t>Skoro o tym mowa nie mam nic przeciwko</w:t>
+      </w:r>
+    </w:p>
+    <w:p>
+      <w:pPr>
+        <w:pStyle w:val="Akapitzlist"/>
+        <w:rPr>
+          <w:rFonts w:ascii="Times New Roman" w:hAnsi="Times New Roman" w:cs="Times New Roman"/>
+          <w:sz w:val="32"/>
+          <w:szCs w:val="32"/>
+          <w:lang w:val="en-US"/>
+        </w:rPr>
+      </w:pPr>
+      <w:r>
+        <w:rPr>
+          <w:rFonts w:ascii="Times New Roman" w:hAnsi="Times New Roman" w:cs="Times New Roman"/>
+          <w:sz w:val="32"/>
+          <w:szCs w:val="32"/>
+          <w:lang w:val="en-US"/>
+        </w:rPr>
+        <w:t xml:space="preserve">Speaking of which </w:t>
+      </w:r>
+      <w:r>
+        <w:rPr>
+          <w:rFonts w:ascii="Times New Roman" w:hAnsi="Times New Roman" w:cs="Times New Roman"/>
+          <w:sz w:val="32"/>
+          <w:szCs w:val="32"/>
+          <w:lang w:val="en-US"/>
+        </w:rPr>
+        <w:t>I have nothing against it</w:t>
+      </w:r>
+      <w:r>
+        <w:rPr>
+          <w:rFonts w:ascii="Times New Roman" w:hAnsi="Times New Roman" w:cs="Times New Roman"/>
+          <w:sz w:val="32"/>
+          <w:szCs w:val="32"/>
+          <w:lang w:val="en-US"/>
+        </w:rPr>
+        <w:t>.</w:t>
       </w:r>
     </w:p>
     <w:p>
@@ -407,7 +889,36 @@
           <w:sz w:val="32"/>
           <w:szCs w:val="32"/>
         </w:rPr>
-        <w:t>Podobnie jak nasi konkurenci inwestujemy w nowe rozwiązania</w:t>
+        <w:t>Wycofaliśmy ten produkt z rynku z powodu niskiego popytu</w:t>
+      </w:r>
+    </w:p>
+    <w:p>
+      <w:pPr>
+        <w:pStyle w:val="Akapitzlist"/>
+        <w:rPr>
+          <w:rFonts w:ascii="Times New Roman" w:hAnsi="Times New Roman" w:cs="Times New Roman"/>
+          <w:sz w:val="32"/>
+          <w:szCs w:val="32"/>
+          <w:lang w:val="en-US"/>
+        </w:rPr>
+      </w:pPr>
+      <w:r>
+        <w:rPr>
+          <w:rFonts w:ascii="Times New Roman" w:hAnsi="Times New Roman" w:cs="Times New Roman"/>
+          <w:sz w:val="32"/>
+          <w:szCs w:val="32"/>
+          <w:lang w:val="en-US"/>
+        </w:rPr>
+        <w:t xml:space="preserve">We withdrew this product from the market owing to low </w:t>
+      </w:r>
+      <w:r>
+        <w:rPr>
+          <w:rFonts w:ascii="Times New Roman" w:hAnsi="Times New Roman" w:cs="Times New Roman"/>
+          <w:sz w:val="32"/>
+          <w:szCs w:val="32"/>
+          <w:lang w:val="en-US"/>
+        </w:rPr>
+        <w:t>demand.</w:t>
       </w:r>
     </w:p>
     <w:p>
@@ -429,6 +940,48 @@
           <w:sz w:val="32"/>
           <w:szCs w:val="32"/>
         </w:rPr>
+        <w:t>Podobnie jak nasi konkurenci inwestujemy w nowe rozwiązania</w:t>
+      </w:r>
+    </w:p>
+    <w:p>
+      <w:pPr>
+        <w:pStyle w:val="Akapitzlist"/>
+        <w:rPr>
+          <w:rFonts w:ascii="Times New Roman" w:hAnsi="Times New Roman" w:cs="Times New Roman"/>
+          <w:sz w:val="32"/>
+          <w:szCs w:val="32"/>
+          <w:lang w:val="en-US"/>
+        </w:rPr>
+      </w:pPr>
+      <w:r>
+        <w:rPr>
+          <w:rFonts w:ascii="Times New Roman" w:hAnsi="Times New Roman" w:cs="Times New Roman"/>
+          <w:sz w:val="32"/>
+          <w:szCs w:val="32"/>
+          <w:lang w:val="en-US"/>
+        </w:rPr>
+        <w:t>Likewise our competitors we invest in new solutions.</w:t>
+      </w:r>
+    </w:p>
+    <w:p>
+      <w:pPr>
+        <w:pStyle w:val="Akapitzlist"/>
+        <w:numPr>
+          <w:ilvl w:val="0"/>
+          <w:numId w:val="1"/>
+        </w:numPr>
+        <w:rPr>
+          <w:rFonts w:ascii="Times New Roman" w:hAnsi="Times New Roman" w:cs="Times New Roman"/>
+          <w:sz w:val="32"/>
+          <w:szCs w:val="32"/>
+        </w:rPr>
+      </w:pPr>
+      <w:r>
+        <w:rPr>
+          <w:rFonts w:ascii="Times New Roman" w:hAnsi="Times New Roman" w:cs="Times New Roman"/>
+          <w:sz w:val="32"/>
+          <w:szCs w:val="32"/>
+        </w:rPr>
         <w:t xml:space="preserve">W przeciwieństwie do Pepsi </w:t>
       </w:r>
       <w:r>
@@ -442,10 +995,80 @@
     </w:p>
     <w:p>
       <w:pPr>
-        <w:rPr>
-          <w:rFonts w:ascii="Times New Roman" w:hAnsi="Times New Roman" w:cs="Times New Roman"/>
-          <w:sz w:val="32"/>
-          <w:szCs w:val="32"/>
+        <w:pStyle w:val="Akapitzlist"/>
+        <w:rPr>
+          <w:rFonts w:ascii="Times New Roman" w:hAnsi="Times New Roman" w:cs="Times New Roman"/>
+          <w:sz w:val="32"/>
+          <w:szCs w:val="32"/>
+          <w:lang w:val="en-US"/>
+        </w:rPr>
+      </w:pPr>
+      <w:r>
+        <w:rPr>
+          <w:rFonts w:ascii="Times New Roman" w:hAnsi="Times New Roman" w:cs="Times New Roman"/>
+          <w:sz w:val="32"/>
+          <w:szCs w:val="32"/>
+          <w:lang w:val="en-US"/>
+        </w:rPr>
+        <w:t>Contrar</w:t>
+      </w:r>
+      <w:bookmarkStart w:id="0" w:name="_GoBack"/>
+      <w:bookmarkEnd w:id="0"/>
+      <w:r>
+        <w:rPr>
+          <w:rFonts w:ascii="Times New Roman" w:hAnsi="Times New Roman" w:cs="Times New Roman"/>
+          <w:sz w:val="32"/>
+          <w:szCs w:val="32"/>
+          <w:lang w:val="en-US"/>
+        </w:rPr>
+        <w:t>y to pepsi we don’t constrain our</w:t>
+      </w:r>
+      <w:r>
+        <w:rPr>
+          <w:rFonts w:ascii="Times New Roman" w:hAnsi="Times New Roman" w:cs="Times New Roman"/>
+          <w:sz w:val="32"/>
+          <w:szCs w:val="32"/>
+          <w:lang w:val="en-US"/>
+        </w:rPr>
+        <w:t xml:space="preserve">selves </w:t>
+      </w:r>
+      <w:r>
+        <w:rPr>
+          <w:rFonts w:ascii="Times New Roman" w:hAnsi="Times New Roman" w:cs="Times New Roman"/>
+          <w:sz w:val="32"/>
+          <w:szCs w:val="32"/>
+          <w:lang w:val="en-US"/>
+        </w:rPr>
+        <w:t>to one</w:t>
+      </w:r>
+      <w:r>
+        <w:rPr>
+          <w:rFonts w:ascii="Times New Roman" w:hAnsi="Times New Roman" w:cs="Times New Roman"/>
+          <w:sz w:val="32"/>
+          <w:szCs w:val="32"/>
+          <w:lang w:val="en-US"/>
+        </w:rPr>
+        <w:t xml:space="preserve"> assortment.</w:t>
+      </w:r>
+    </w:p>
+    <w:p>
+      <w:pPr>
+        <w:pStyle w:val="Akapitzlist"/>
+        <w:rPr>
+          <w:rFonts w:ascii="Times New Roman" w:hAnsi="Times New Roman" w:cs="Times New Roman"/>
+          <w:sz w:val="32"/>
+          <w:szCs w:val="32"/>
+          <w:lang w:val="en-US"/>
+        </w:rPr>
+      </w:pPr>
+    </w:p>
+    <w:p>
+      <w:pPr>
+        <w:rPr>
+          <w:rFonts w:ascii="Times New Roman" w:hAnsi="Times New Roman" w:cs="Times New Roman"/>
+          <w:sz w:val="32"/>
+          <w:szCs w:val="32"/>
+          <w:lang w:val="en-US"/>
         </w:rPr>
       </w:pPr>
     </w:p>
@@ -502,119 +1125,279 @@
           <w:b/>
           <w:sz w:val="32"/>
           <w:szCs w:val="32"/>
+          <w:lang w:val="en-US"/>
         </w:rPr>
         <w:t xml:space="preserve">                            </w:t>
       </w:r>
-      <w:proofErr w:type="spellStart"/>
-      <w:r>
-        <w:rPr>
-          <w:rFonts w:ascii="Times New Roman" w:hAnsi="Times New Roman" w:cs="Times New Roman"/>
-          <w:b/>
-          <w:sz w:val="32"/>
-          <w:szCs w:val="32"/>
-        </w:rPr>
-        <w:t>Formal</w:t>
-      </w:r>
-      <w:proofErr w:type="spellEnd"/>
-      <w:r>
-        <w:rPr>
-          <w:rFonts w:ascii="Times New Roman" w:hAnsi="Times New Roman" w:cs="Times New Roman"/>
-          <w:b/>
+      <w:r>
+        <w:rPr>
+          <w:rFonts w:ascii="Times New Roman" w:hAnsi="Times New Roman" w:cs="Times New Roman"/>
+          <w:b/>
+          <w:sz w:val="32"/>
+          <w:szCs w:val="32"/>
+        </w:rPr>
+        <w:t>Formal linking words</w:t>
+      </w:r>
+    </w:p>
+    <w:p>
+      <w:pPr>
+        <w:rPr>
+          <w:rFonts w:ascii="Times New Roman" w:hAnsi="Times New Roman" w:cs="Times New Roman"/>
+          <w:b/>
+          <w:sz w:val="32"/>
+          <w:szCs w:val="32"/>
+        </w:rPr>
+      </w:pPr>
+    </w:p>
+    <w:p>
+      <w:pPr>
+        <w:rPr>
+          <w:rFonts w:ascii="Times New Roman" w:hAnsi="Times New Roman" w:cs="Times New Roman"/>
+          <w:b/>
+          <w:sz w:val="32"/>
+          <w:szCs w:val="32"/>
+        </w:rPr>
+      </w:pPr>
+      <w:r>
+        <w:rPr>
+          <w:rFonts w:ascii="Times New Roman" w:hAnsi="Times New Roman" w:cs="Times New Roman"/>
+          <w:b/>
+          <w:sz w:val="32"/>
+          <w:szCs w:val="32"/>
+        </w:rPr>
+        <w:t>Nonetheless</w:t>
+      </w:r>
+    </w:p>
+    <w:p>
+      <w:pPr>
+        <w:rPr>
+          <w:rFonts w:ascii="Times New Roman" w:hAnsi="Times New Roman" w:cs="Times New Roman"/>
+          <w:sz w:val="32"/>
+          <w:szCs w:val="32"/>
+        </w:rPr>
+      </w:pPr>
+      <w:r>
+        <w:rPr>
+          <w:rFonts w:ascii="Times New Roman" w:hAnsi="Times New Roman" w:cs="Times New Roman"/>
+          <w:sz w:val="32"/>
+          <w:szCs w:val="32"/>
+        </w:rPr>
+        <w:t>Nie mniej jednak nie zaważy to na naszej końcowej decyzji</w:t>
+      </w:r>
+    </w:p>
+    <w:p>
+      <w:pPr>
+        <w:rPr>
+          <w:rFonts w:ascii="Times New Roman" w:hAnsi="Times New Roman" w:cs="Times New Roman"/>
+          <w:b/>
+          <w:sz w:val="32"/>
+          <w:szCs w:val="32"/>
+        </w:rPr>
+      </w:pPr>
+      <w:r>
+        <w:rPr>
+          <w:rFonts w:ascii="Times New Roman" w:hAnsi="Times New Roman" w:cs="Times New Roman"/>
+          <w:b/>
+          <w:sz w:val="32"/>
+          <w:szCs w:val="32"/>
+        </w:rPr>
+        <w:t>Subsequent</w:t>
+      </w:r>
+    </w:p>
+    <w:p>
+      <w:pPr>
+        <w:rPr>
+          <w:rFonts w:ascii="Times New Roman" w:hAnsi="Times New Roman" w:cs="Times New Roman"/>
+          <w:sz w:val="32"/>
+          <w:szCs w:val="32"/>
+        </w:rPr>
+      </w:pPr>
+      <w:r>
+        <w:rPr>
+          <w:rFonts w:ascii="Times New Roman" w:hAnsi="Times New Roman" w:cs="Times New Roman"/>
+          <w:sz w:val="32"/>
+          <w:szCs w:val="32"/>
+        </w:rPr>
+        <w:t xml:space="preserve">Kolejny wykres powinien przybliżyć ten temat </w:t>
+      </w:r>
+    </w:p>
+    <w:p>
+      <w:pPr>
+        <w:rPr>
+          <w:rFonts w:ascii="Times New Roman" w:hAnsi="Times New Roman" w:cs="Times New Roman"/>
+          <w:b/>
+          <w:sz w:val="32"/>
+          <w:szCs w:val="32"/>
+        </w:rPr>
+      </w:pPr>
+      <w:r>
+        <w:rPr>
+          <w:rFonts w:ascii="Times New Roman" w:hAnsi="Times New Roman" w:cs="Times New Roman"/>
+          <w:b/>
+          <w:sz w:val="32"/>
+          <w:szCs w:val="32"/>
+        </w:rPr>
+        <w:t>In due course</w:t>
+      </w:r>
+    </w:p>
+    <w:p>
+      <w:pPr>
+        <w:rPr>
+          <w:rFonts w:ascii="Times New Roman" w:hAnsi="Times New Roman" w:cs="Times New Roman"/>
+          <w:sz w:val="32"/>
+          <w:szCs w:val="32"/>
+        </w:rPr>
+      </w:pPr>
+      <w:r>
+        <w:rPr>
+          <w:rFonts w:ascii="Times New Roman" w:hAnsi="Times New Roman" w:cs="Times New Roman"/>
+          <w:sz w:val="32"/>
+          <w:szCs w:val="32"/>
+        </w:rPr>
+        <w:t xml:space="preserve">Damy wam znać we właściwym czasie </w:t>
+      </w:r>
+    </w:p>
+    <w:p>
+      <w:pPr>
+        <w:rPr>
+          <w:rFonts w:ascii="Times New Roman" w:hAnsi="Times New Roman" w:cs="Times New Roman"/>
+          <w:b/>
+          <w:sz w:val="32"/>
+          <w:szCs w:val="32"/>
+        </w:rPr>
+      </w:pPr>
+      <w:r>
+        <w:rPr>
+          <w:rFonts w:ascii="Times New Roman" w:hAnsi="Times New Roman" w:cs="Times New Roman"/>
+          <w:b/>
+          <w:sz w:val="32"/>
+          <w:szCs w:val="32"/>
+        </w:rPr>
+        <w:t>In either case</w:t>
+      </w:r>
+    </w:p>
+    <w:p>
+      <w:pPr>
+        <w:rPr>
+          <w:rFonts w:ascii="Times New Roman" w:hAnsi="Times New Roman" w:cs="Times New Roman"/>
+          <w:sz w:val="32"/>
+          <w:szCs w:val="32"/>
+        </w:rPr>
+      </w:pPr>
+      <w:r>
+        <w:rPr>
+          <w:rFonts w:ascii="Times New Roman" w:hAnsi="Times New Roman" w:cs="Times New Roman"/>
+          <w:sz w:val="32"/>
+          <w:szCs w:val="32"/>
+        </w:rPr>
+        <w:t>W każdym  przypadku będzie to dla was</w:t>
+      </w:r>
+      <w:r>
+        <w:rPr>
+          <w:rFonts w:ascii="Times New Roman" w:hAnsi="Times New Roman" w:cs="Times New Roman"/>
+          <w:sz w:val="32"/>
+          <w:szCs w:val="32"/>
+        </w:rPr>
+        <w:t xml:space="preserve"> korzystne</w:t>
+      </w:r>
+    </w:p>
+    <w:p>
+      <w:pPr>
+        <w:rPr>
+          <w:rFonts w:ascii="Times New Roman" w:hAnsi="Times New Roman" w:cs="Times New Roman"/>
+          <w:b/>
+          <w:sz w:val="32"/>
+          <w:szCs w:val="32"/>
+        </w:rPr>
+      </w:pPr>
+      <w:r>
+        <w:rPr>
+          <w:rFonts w:ascii="Times New Roman" w:hAnsi="Times New Roman" w:cs="Times New Roman"/>
+          <w:b/>
+          <w:sz w:val="32"/>
+          <w:szCs w:val="32"/>
+        </w:rPr>
+        <w:t>In any event</w:t>
+      </w:r>
+    </w:p>
+    <w:p>
+      <w:pPr>
+        <w:rPr>
+          <w:rFonts w:ascii="Times New Roman" w:hAnsi="Times New Roman" w:cs="Times New Roman"/>
+          <w:sz w:val="32"/>
+          <w:szCs w:val="32"/>
+        </w:rPr>
+      </w:pPr>
+      <w:r>
+        <w:rPr>
+          <w:rFonts w:ascii="Times New Roman" w:hAnsi="Times New Roman" w:cs="Times New Roman"/>
+          <w:sz w:val="32"/>
+          <w:szCs w:val="32"/>
+        </w:rPr>
+        <w:t>W</w:t>
+      </w:r>
+      <w:r>
+        <w:rPr>
+          <w:rFonts w:ascii="Times New Roman" w:hAnsi="Times New Roman" w:cs="Times New Roman"/>
           <w:sz w:val="32"/>
           <w:szCs w:val="32"/>
         </w:rPr>
         <w:t xml:space="preserve"> </w:t>
       </w:r>
-      <w:proofErr w:type="spellStart"/>
-      <w:r>
-        <w:rPr>
-          <w:rFonts w:ascii="Times New Roman" w:hAnsi="Times New Roman" w:cs="Times New Roman"/>
-          <w:b/>
-          <w:sz w:val="32"/>
-          <w:szCs w:val="32"/>
-        </w:rPr>
-        <w:t>linking</w:t>
-      </w:r>
-      <w:proofErr w:type="spellEnd"/>
-      <w:r>
-        <w:rPr>
-          <w:rFonts w:ascii="Times New Roman" w:hAnsi="Times New Roman" w:cs="Times New Roman"/>
-          <w:b/>
-          <w:sz w:val="32"/>
-          <w:szCs w:val="32"/>
-        </w:rPr>
-        <w:t xml:space="preserve"> </w:t>
-      </w:r>
-      <w:proofErr w:type="spellStart"/>
-      <w:r>
-        <w:rPr>
-          <w:rFonts w:ascii="Times New Roman" w:hAnsi="Times New Roman" w:cs="Times New Roman"/>
-          <w:b/>
-          <w:sz w:val="32"/>
-          <w:szCs w:val="32"/>
-        </w:rPr>
-        <w:t>words</w:t>
-      </w:r>
-      <w:proofErr w:type="spellEnd"/>
-    </w:p>
-    <w:p>
-      <w:pPr>
-        <w:rPr>
-          <w:rFonts w:ascii="Times New Roman" w:hAnsi="Times New Roman" w:cs="Times New Roman"/>
-          <w:b/>
-          <w:sz w:val="32"/>
-          <w:szCs w:val="32"/>
-        </w:rPr>
-      </w:pPr>
-    </w:p>
-    <w:p>
-      <w:pPr>
-        <w:rPr>
-          <w:rFonts w:ascii="Times New Roman" w:hAnsi="Times New Roman" w:cs="Times New Roman"/>
-          <w:b/>
-          <w:sz w:val="32"/>
-          <w:szCs w:val="32"/>
-        </w:rPr>
-      </w:pPr>
-      <w:proofErr w:type="spellStart"/>
-      <w:r>
-        <w:rPr>
-          <w:rFonts w:ascii="Times New Roman" w:hAnsi="Times New Roman" w:cs="Times New Roman"/>
-          <w:b/>
-          <w:sz w:val="32"/>
-          <w:szCs w:val="32"/>
-        </w:rPr>
-        <w:t>Nonetheless</w:t>
-      </w:r>
-      <w:proofErr w:type="spellEnd"/>
-    </w:p>
-    <w:p>
-      <w:pPr>
-        <w:rPr>
-          <w:rFonts w:ascii="Times New Roman" w:hAnsi="Times New Roman" w:cs="Times New Roman"/>
-          <w:sz w:val="32"/>
-          <w:szCs w:val="32"/>
-        </w:rPr>
-      </w:pPr>
-      <w:r>
-        <w:rPr>
-          <w:rFonts w:ascii="Times New Roman" w:hAnsi="Times New Roman" w:cs="Times New Roman"/>
-          <w:sz w:val="32"/>
-          <w:szCs w:val="32"/>
-        </w:rPr>
-        <w:t>Nie mniej jednak nie zaważy to na naszej końcowej decyzji</w:t>
-      </w:r>
-    </w:p>
-    <w:p>
-      <w:pPr>
-        <w:rPr>
-          <w:rFonts w:ascii="Times New Roman" w:hAnsi="Times New Roman" w:cs="Times New Roman"/>
-          <w:b/>
-          <w:sz w:val="32"/>
-          <w:szCs w:val="32"/>
-        </w:rPr>
-      </w:pPr>
-      <w:proofErr w:type="spellStart"/>
+      <w:r>
+        <w:rPr>
+          <w:rFonts w:ascii="Times New Roman" w:hAnsi="Times New Roman" w:cs="Times New Roman"/>
+          <w:sz w:val="32"/>
+          <w:szCs w:val="32"/>
+        </w:rPr>
+        <w:t>każdym bądź razie będziemy w kontakcie</w:t>
+      </w:r>
+    </w:p>
+    <w:p>
+      <w:pPr>
+        <w:rPr>
+          <w:rFonts w:ascii="Times New Roman" w:hAnsi="Times New Roman" w:cs="Times New Roman"/>
+          <w:b/>
+          <w:sz w:val="32"/>
+          <w:szCs w:val="32"/>
+        </w:rPr>
+      </w:pPr>
+      <w:r>
+        <w:rPr>
+          <w:rFonts w:ascii="Times New Roman" w:hAnsi="Times New Roman" w:cs="Times New Roman"/>
+          <w:b/>
+          <w:sz w:val="32"/>
+          <w:szCs w:val="32"/>
+        </w:rPr>
+        <w:t>That is to say</w:t>
+      </w:r>
+    </w:p>
+    <w:p>
+      <w:pPr>
+        <w:rPr>
+          <w:rFonts w:ascii="Times New Roman" w:hAnsi="Times New Roman" w:cs="Times New Roman"/>
+          <w:sz w:val="32"/>
+          <w:szCs w:val="32"/>
+        </w:rPr>
+      </w:pPr>
+      <w:r>
+        <w:rPr>
+          <w:rFonts w:ascii="Times New Roman" w:hAnsi="Times New Roman" w:cs="Times New Roman"/>
+          <w:sz w:val="32"/>
+          <w:szCs w:val="32"/>
+        </w:rPr>
+        <w:t>To znaczy 2 miliony w przeciągu następnych 2 lat</w:t>
+      </w:r>
+    </w:p>
+    <w:p>
+      <w:pPr>
+        <w:rPr>
+          <w:rFonts w:ascii="Times New Roman" w:hAnsi="Times New Roman" w:cs="Times New Roman"/>
+          <w:b/>
+          <w:sz w:val="32"/>
+          <w:szCs w:val="32"/>
+        </w:rPr>
+      </w:pPr>
       <w:r>
         <w:rPr>
           <w:rFonts w:ascii="Times New Roman" w:hAnsi="Times New Roman" w:cs="Times New Roman"/>
@@ -623,368 +1406,8 @@
           <w:szCs w:val="32"/>
         </w:rPr>
         <w:lastRenderedPageBreak/>
-        <w:t>Subsequent</w:t>
-      </w:r>
-      <w:proofErr w:type="spellEnd"/>
-    </w:p>
-    <w:p>
-      <w:pPr>
-        <w:rPr>
-          <w:rFonts w:ascii="Times New Roman" w:hAnsi="Times New Roman" w:cs="Times New Roman"/>
-          <w:sz w:val="32"/>
-          <w:szCs w:val="32"/>
-        </w:rPr>
-      </w:pPr>
-      <w:r>
-        <w:rPr>
-          <w:rFonts w:ascii="Times New Roman" w:hAnsi="Times New Roman" w:cs="Times New Roman"/>
-          <w:sz w:val="32"/>
-          <w:szCs w:val="32"/>
-        </w:rPr>
-        <w:t xml:space="preserve">Kolejny wykres powinien przybliżyć ten temat </w:t>
-      </w:r>
-    </w:p>
-    <w:p>
-      <w:pPr>
-        <w:rPr>
-          <w:rFonts w:ascii="Times New Roman" w:hAnsi="Times New Roman" w:cs="Times New Roman"/>
-          <w:b/>
-          <w:sz w:val="32"/>
-          <w:szCs w:val="32"/>
-        </w:rPr>
-      </w:pPr>
-      <w:r>
-        <w:rPr>
-          <w:rFonts w:ascii="Times New Roman" w:hAnsi="Times New Roman" w:cs="Times New Roman"/>
-          <w:b/>
-          <w:sz w:val="32"/>
-          <w:szCs w:val="32"/>
-        </w:rPr>
-        <w:t xml:space="preserve">In </w:t>
-      </w:r>
-      <w:proofErr w:type="spellStart"/>
-      <w:r>
-        <w:rPr>
-          <w:rFonts w:ascii="Times New Roman" w:hAnsi="Times New Roman" w:cs="Times New Roman"/>
-          <w:b/>
-          <w:sz w:val="32"/>
-          <w:szCs w:val="32"/>
-        </w:rPr>
-        <w:t>due</w:t>
-      </w:r>
-      <w:proofErr w:type="spellEnd"/>
-      <w:r>
-        <w:rPr>
-          <w:rFonts w:ascii="Times New Roman" w:hAnsi="Times New Roman" w:cs="Times New Roman"/>
-          <w:b/>
-          <w:sz w:val="32"/>
-          <w:szCs w:val="32"/>
-        </w:rPr>
-        <w:t xml:space="preserve"> </w:t>
-      </w:r>
-      <w:proofErr w:type="spellStart"/>
-      <w:r>
-        <w:rPr>
-          <w:rFonts w:ascii="Times New Roman" w:hAnsi="Times New Roman" w:cs="Times New Roman"/>
-          <w:b/>
-          <w:sz w:val="32"/>
-          <w:szCs w:val="32"/>
-        </w:rPr>
-        <w:t>course</w:t>
-      </w:r>
-      <w:proofErr w:type="spellEnd"/>
-    </w:p>
-    <w:p>
-      <w:pPr>
-        <w:rPr>
-          <w:rFonts w:ascii="Times New Roman" w:hAnsi="Times New Roman" w:cs="Times New Roman"/>
-          <w:sz w:val="32"/>
-          <w:szCs w:val="32"/>
-        </w:rPr>
-      </w:pPr>
-      <w:r>
-        <w:rPr>
-          <w:rFonts w:ascii="Times New Roman" w:hAnsi="Times New Roman" w:cs="Times New Roman"/>
-          <w:sz w:val="32"/>
-          <w:szCs w:val="32"/>
-        </w:rPr>
-        <w:t xml:space="preserve">Damy wam znać we właściwym czasie </w:t>
-      </w:r>
-    </w:p>
-    <w:p>
-      <w:pPr>
-        <w:rPr>
-          <w:rFonts w:ascii="Times New Roman" w:hAnsi="Times New Roman" w:cs="Times New Roman"/>
-          <w:b/>
-          <w:sz w:val="32"/>
-          <w:szCs w:val="32"/>
-        </w:rPr>
-      </w:pPr>
-      <w:r>
-        <w:rPr>
-          <w:rFonts w:ascii="Times New Roman" w:hAnsi="Times New Roman" w:cs="Times New Roman"/>
-          <w:b/>
-          <w:sz w:val="32"/>
-          <w:szCs w:val="32"/>
-        </w:rPr>
-        <w:t xml:space="preserve">In </w:t>
-      </w:r>
-      <w:proofErr w:type="spellStart"/>
-      <w:r>
-        <w:rPr>
-          <w:rFonts w:ascii="Times New Roman" w:hAnsi="Times New Roman" w:cs="Times New Roman"/>
-          <w:b/>
-          <w:sz w:val="32"/>
-          <w:szCs w:val="32"/>
-        </w:rPr>
-        <w:t>either</w:t>
-      </w:r>
-      <w:proofErr w:type="spellEnd"/>
-      <w:r>
-        <w:rPr>
-          <w:rFonts w:ascii="Times New Roman" w:hAnsi="Times New Roman" w:cs="Times New Roman"/>
-          <w:b/>
-          <w:sz w:val="32"/>
-          <w:szCs w:val="32"/>
-        </w:rPr>
-        <w:t xml:space="preserve"> </w:t>
-      </w:r>
-      <w:proofErr w:type="spellStart"/>
-      <w:r>
-        <w:rPr>
-          <w:rFonts w:ascii="Times New Roman" w:hAnsi="Times New Roman" w:cs="Times New Roman"/>
-          <w:b/>
-          <w:sz w:val="32"/>
-          <w:szCs w:val="32"/>
-        </w:rPr>
-        <w:t>case</w:t>
-      </w:r>
-      <w:proofErr w:type="spellEnd"/>
-    </w:p>
-    <w:p>
-      <w:pPr>
-        <w:rPr>
-          <w:rFonts w:ascii="Times New Roman" w:hAnsi="Times New Roman" w:cs="Times New Roman"/>
-          <w:sz w:val="32"/>
-          <w:szCs w:val="32"/>
-        </w:rPr>
-      </w:pPr>
-      <w:r>
-        <w:rPr>
-          <w:rFonts w:ascii="Times New Roman" w:hAnsi="Times New Roman" w:cs="Times New Roman"/>
-          <w:sz w:val="32"/>
-          <w:szCs w:val="32"/>
-        </w:rPr>
-        <w:t>W każdym  przypadku będzie to dla was</w:t>
-      </w:r>
-      <w:r>
-        <w:rPr>
-          <w:rFonts w:ascii="Times New Roman" w:hAnsi="Times New Roman" w:cs="Times New Roman"/>
-          <w:sz w:val="32"/>
-          <w:szCs w:val="32"/>
-        </w:rPr>
-        <w:t xml:space="preserve"> korzystne</w:t>
-      </w:r>
-    </w:p>
-    <w:p>
-      <w:pPr>
-        <w:rPr>
-          <w:rFonts w:ascii="Times New Roman" w:hAnsi="Times New Roman" w:cs="Times New Roman"/>
-          <w:b/>
-          <w:sz w:val="32"/>
-          <w:szCs w:val="32"/>
-        </w:rPr>
-      </w:pPr>
-      <w:r>
-        <w:rPr>
-          <w:rFonts w:ascii="Times New Roman" w:hAnsi="Times New Roman" w:cs="Times New Roman"/>
-          <w:b/>
-          <w:sz w:val="32"/>
-          <w:szCs w:val="32"/>
-        </w:rPr>
-        <w:t xml:space="preserve">In </w:t>
-      </w:r>
-      <w:proofErr w:type="spellStart"/>
-      <w:r>
-        <w:rPr>
-          <w:rFonts w:ascii="Times New Roman" w:hAnsi="Times New Roman" w:cs="Times New Roman"/>
-          <w:b/>
-          <w:sz w:val="32"/>
-          <w:szCs w:val="32"/>
-        </w:rPr>
-        <w:t>any</w:t>
-      </w:r>
-      <w:proofErr w:type="spellEnd"/>
-      <w:r>
-        <w:rPr>
-          <w:rFonts w:ascii="Times New Roman" w:hAnsi="Times New Roman" w:cs="Times New Roman"/>
-          <w:b/>
-          <w:sz w:val="32"/>
-          <w:szCs w:val="32"/>
-        </w:rPr>
-        <w:t xml:space="preserve"> event</w:t>
-      </w:r>
-    </w:p>
-    <w:p>
-      <w:pPr>
-        <w:rPr>
-          <w:rFonts w:ascii="Times New Roman" w:hAnsi="Times New Roman" w:cs="Times New Roman"/>
-          <w:sz w:val="32"/>
-          <w:szCs w:val="32"/>
-        </w:rPr>
-      </w:pPr>
-      <w:r>
-        <w:rPr>
-          <w:rFonts w:ascii="Times New Roman" w:hAnsi="Times New Roman" w:cs="Times New Roman"/>
-          <w:sz w:val="32"/>
-          <w:szCs w:val="32"/>
-        </w:rPr>
-        <w:t>W</w:t>
-      </w:r>
-      <w:r>
-        <w:rPr>
-          <w:rFonts w:ascii="Times New Roman" w:hAnsi="Times New Roman" w:cs="Times New Roman"/>
-          <w:sz w:val="32"/>
-          <w:szCs w:val="32"/>
-        </w:rPr>
-        <w:t xml:space="preserve"> </w:t>
-      </w:r>
-      <w:r>
-        <w:rPr>
-          <w:rFonts w:ascii="Times New Roman" w:hAnsi="Times New Roman" w:cs="Times New Roman"/>
-          <w:sz w:val="32"/>
-          <w:szCs w:val="32"/>
-        </w:rPr>
-        <w:t>każdym bądź razie będziemy w kontakcie</w:t>
-      </w:r>
-    </w:p>
-    <w:p>
-      <w:pPr>
-        <w:rPr>
-          <w:rFonts w:ascii="Times New Roman" w:hAnsi="Times New Roman" w:cs="Times New Roman"/>
-          <w:b/>
-          <w:sz w:val="32"/>
-          <w:szCs w:val="32"/>
-        </w:rPr>
-      </w:pPr>
-      <w:proofErr w:type="spellStart"/>
-      <w:r>
-        <w:rPr>
-          <w:rFonts w:ascii="Times New Roman" w:hAnsi="Times New Roman" w:cs="Times New Roman"/>
-          <w:b/>
-          <w:sz w:val="32"/>
-          <w:szCs w:val="32"/>
-        </w:rPr>
-        <w:t>That</w:t>
-      </w:r>
-      <w:proofErr w:type="spellEnd"/>
-      <w:r>
-        <w:rPr>
-          <w:rFonts w:ascii="Times New Roman" w:hAnsi="Times New Roman" w:cs="Times New Roman"/>
-          <w:b/>
-          <w:sz w:val="32"/>
-          <w:szCs w:val="32"/>
-        </w:rPr>
-        <w:t xml:space="preserve"> </w:t>
-      </w:r>
-      <w:proofErr w:type="spellStart"/>
-      <w:r>
-        <w:rPr>
-          <w:rFonts w:ascii="Times New Roman" w:hAnsi="Times New Roman" w:cs="Times New Roman"/>
-          <w:b/>
-          <w:sz w:val="32"/>
-          <w:szCs w:val="32"/>
-        </w:rPr>
-        <w:t>is</w:t>
-      </w:r>
-      <w:proofErr w:type="spellEnd"/>
-      <w:r>
-        <w:rPr>
-          <w:rFonts w:ascii="Times New Roman" w:hAnsi="Times New Roman" w:cs="Times New Roman"/>
-          <w:b/>
-          <w:sz w:val="32"/>
-          <w:szCs w:val="32"/>
-        </w:rPr>
-        <w:t xml:space="preserve"> to </w:t>
-      </w:r>
-      <w:proofErr w:type="spellStart"/>
-      <w:r>
-        <w:rPr>
-          <w:rFonts w:ascii="Times New Roman" w:hAnsi="Times New Roman" w:cs="Times New Roman"/>
-          <w:b/>
-          <w:sz w:val="32"/>
-          <w:szCs w:val="32"/>
-        </w:rPr>
-        <w:t>say</w:t>
-      </w:r>
-      <w:proofErr w:type="spellEnd"/>
-    </w:p>
-    <w:p>
-      <w:pPr>
-        <w:rPr>
-          <w:rFonts w:ascii="Times New Roman" w:hAnsi="Times New Roman" w:cs="Times New Roman"/>
-          <w:sz w:val="32"/>
-          <w:szCs w:val="32"/>
-        </w:rPr>
-      </w:pPr>
-      <w:r>
-        <w:rPr>
-          <w:rFonts w:ascii="Times New Roman" w:hAnsi="Times New Roman" w:cs="Times New Roman"/>
-          <w:sz w:val="32"/>
-          <w:szCs w:val="32"/>
-        </w:rPr>
-        <w:t>To znaczy 2 miliony w przeciągu następnych 2 lat</w:t>
-      </w:r>
-    </w:p>
-    <w:p>
-      <w:pPr>
-        <w:rPr>
-          <w:rFonts w:ascii="Times New Roman" w:hAnsi="Times New Roman" w:cs="Times New Roman"/>
-          <w:b/>
-          <w:sz w:val="32"/>
-          <w:szCs w:val="32"/>
-        </w:rPr>
-      </w:pPr>
-      <w:r>
-        <w:rPr>
-          <w:rFonts w:ascii="Times New Roman" w:hAnsi="Times New Roman" w:cs="Times New Roman"/>
-          <w:b/>
-          <w:sz w:val="32"/>
-          <w:szCs w:val="32"/>
-        </w:rPr>
-        <w:t xml:space="preserve">With </w:t>
-      </w:r>
-      <w:proofErr w:type="spellStart"/>
-      <w:r>
-        <w:rPr>
-          <w:rFonts w:ascii="Times New Roman" w:hAnsi="Times New Roman" w:cs="Times New Roman"/>
-          <w:b/>
-          <w:sz w:val="32"/>
-          <w:szCs w:val="32"/>
-        </w:rPr>
-        <w:t>this</w:t>
-      </w:r>
-      <w:proofErr w:type="spellEnd"/>
-      <w:r>
-        <w:rPr>
-          <w:rFonts w:ascii="Times New Roman" w:hAnsi="Times New Roman" w:cs="Times New Roman"/>
-          <w:b/>
-          <w:sz w:val="32"/>
-          <w:szCs w:val="32"/>
-        </w:rPr>
-        <w:t xml:space="preserve"> in </w:t>
-      </w:r>
-      <w:proofErr w:type="spellStart"/>
-      <w:r>
-        <w:rPr>
-          <w:rFonts w:ascii="Times New Roman" w:hAnsi="Times New Roman" w:cs="Times New Roman"/>
-          <w:b/>
-          <w:sz w:val="32"/>
-          <w:szCs w:val="32"/>
-        </w:rPr>
-        <w:t>mind</w:t>
-      </w:r>
-      <w:proofErr w:type="spellEnd"/>
+        <w:t>With this in mind</w:t>
+      </w:r>
     </w:p>
     <w:p>
       <w:pPr>
@@ -1012,37 +1435,15 @@
           <w:szCs w:val="32"/>
         </w:rPr>
       </w:pPr>
-      <w:proofErr w:type="spellStart"/>
-      <w:r>
-        <w:rPr>
-          <w:rFonts w:ascii="Times New Roman" w:hAnsi="Times New Roman" w:cs="Times New Roman"/>
-          <w:b/>
-          <w:sz w:val="32"/>
-          <w:szCs w:val="32"/>
-        </w:rPr>
-        <w:t>Above</w:t>
-      </w:r>
-      <w:proofErr w:type="spellEnd"/>
-      <w:r>
-        <w:rPr>
-          <w:rFonts w:ascii="Times New Roman" w:hAnsi="Times New Roman" w:cs="Times New Roman"/>
-          <w:b/>
-          <w:sz w:val="32"/>
-          <w:szCs w:val="32"/>
-        </w:rPr>
-        <w:t xml:space="preserve"> </w:t>
-      </w:r>
-      <w:proofErr w:type="spellStart"/>
-      <w:r>
-        <w:rPr>
-          <w:rFonts w:ascii="Times New Roman" w:hAnsi="Times New Roman" w:cs="Times New Roman"/>
-          <w:b/>
-          <w:sz w:val="32"/>
-          <w:szCs w:val="32"/>
-        </w:rPr>
-        <w:t>all</w:t>
-      </w:r>
-      <w:proofErr w:type="spellEnd"/>
+      <w:r>
+        <w:rPr>
+          <w:rFonts w:ascii="Times New Roman" w:hAnsi="Times New Roman" w:cs="Times New Roman"/>
+          <w:b/>
+          <w:sz w:val="32"/>
+          <w:szCs w:val="32"/>
+        </w:rPr>
+        <w:t>Above all</w:t>
+      </w:r>
     </w:p>
     <w:p>
       <w:pPr>
@@ -1070,27 +1471,15 @@
           <w:szCs w:val="32"/>
         </w:rPr>
       </w:pPr>
-      <w:proofErr w:type="spellStart"/>
-      <w:r>
-        <w:rPr>
-          <w:rFonts w:ascii="Times New Roman" w:hAnsi="Times New Roman" w:cs="Times New Roman"/>
-          <w:b/>
-          <w:sz w:val="32"/>
-          <w:szCs w:val="32"/>
-        </w:rPr>
-        <w:t>Admittedly</w:t>
-      </w:r>
-      <w:proofErr w:type="spellEnd"/>
-      <w:r>
-        <w:rPr>
-          <w:rFonts w:ascii="Times New Roman" w:hAnsi="Times New Roman" w:cs="Times New Roman"/>
-          <w:b/>
-          <w:sz w:val="32"/>
-          <w:szCs w:val="32"/>
-        </w:rPr>
-        <w:t xml:space="preserve">, </w:t>
-      </w:r>
-      <w:proofErr w:type="spellStart"/>
+      <w:r>
+        <w:rPr>
+          <w:rFonts w:ascii="Times New Roman" w:hAnsi="Times New Roman" w:cs="Times New Roman"/>
+          <w:b/>
+          <w:sz w:val="32"/>
+          <w:szCs w:val="32"/>
+        </w:rPr>
+        <w:t xml:space="preserve">Admittedly, </w:t>
+      </w:r>
       <w:r>
         <w:rPr>
           <w:rFonts w:ascii="Times New Roman" w:hAnsi="Times New Roman" w:cs="Times New Roman"/>
@@ -1100,7 +1489,6 @@
         </w:rPr>
         <w:t>nevertheless</w:t>
       </w:r>
-      <w:proofErr w:type="spellEnd"/>
     </w:p>
     <w:p>
       <w:pPr>
@@ -1199,252 +1587,252 @@
           <w:szCs w:val="32"/>
           <w:lang w:val="en-US"/>
         </w:rPr>
+        <w:t xml:space="preserve">I will </w:t>
+      </w:r>
+      <w:r>
+        <w:rPr>
+          <w:rFonts w:ascii="Times New Roman" w:hAnsi="Times New Roman" w:cs="Times New Roman"/>
+          <w:sz w:val="32"/>
+          <w:szCs w:val="32"/>
+          <w:lang w:val="en-US"/>
+        </w:rPr>
+        <w:t xml:space="preserve">put you in the picture           </w:t>
+      </w:r>
+      <w:r>
+        <w:rPr>
+          <w:rFonts w:ascii="Times New Roman" w:hAnsi="Times New Roman" w:cs="Times New Roman"/>
+          <w:b/>
+          <w:sz w:val="32"/>
+          <w:szCs w:val="32"/>
+          <w:lang w:val="en-US"/>
+        </w:rPr>
+        <w:t xml:space="preserve">carry </w:t>
+      </w:r>
+    </w:p>
+    <w:p>
+      <w:pPr>
+        <w:rPr>
+          <w:rFonts w:ascii="Times New Roman" w:hAnsi="Times New Roman" w:cs="Times New Roman"/>
+          <w:sz w:val="32"/>
+          <w:szCs w:val="32"/>
+          <w:lang w:val="en-US"/>
+        </w:rPr>
+      </w:pPr>
+    </w:p>
+    <w:p>
+      <w:pPr>
+        <w:rPr>
+          <w:rFonts w:ascii="Times New Roman" w:hAnsi="Times New Roman" w:cs="Times New Roman"/>
+          <w:b/>
+          <w:sz w:val="32"/>
+          <w:szCs w:val="32"/>
+          <w:lang w:val="en-US"/>
+        </w:rPr>
+      </w:pPr>
+      <w:r>
+        <w:rPr>
+          <w:rFonts w:ascii="Times New Roman" w:hAnsi="Times New Roman" w:cs="Times New Roman"/>
+          <w:sz w:val="32"/>
+          <w:szCs w:val="32"/>
+          <w:lang w:val="en-US"/>
+        </w:rPr>
+        <w:t xml:space="preserve">It is highly likely market will remain buoyant   </w:t>
+      </w:r>
+      <w:r>
+        <w:rPr>
+          <w:rFonts w:ascii="Times New Roman" w:hAnsi="Times New Roman" w:cs="Times New Roman"/>
+          <w:b/>
+          <w:sz w:val="32"/>
+          <w:szCs w:val="32"/>
+          <w:lang w:val="en-US"/>
+        </w:rPr>
+        <w:t>likelihood</w:t>
+      </w:r>
+    </w:p>
+    <w:p>
+      <w:pPr>
+        <w:rPr>
+          <w:rFonts w:ascii="Times New Roman" w:hAnsi="Times New Roman" w:cs="Times New Roman"/>
+          <w:b/>
+          <w:sz w:val="32"/>
+          <w:szCs w:val="32"/>
+          <w:lang w:val="en-US"/>
+        </w:rPr>
+      </w:pPr>
+    </w:p>
+    <w:p>
+      <w:pPr>
+        <w:rPr>
+          <w:rFonts w:ascii="Times New Roman" w:hAnsi="Times New Roman" w:cs="Times New Roman"/>
+          <w:b/>
+          <w:sz w:val="32"/>
+          <w:szCs w:val="32"/>
+          <w:lang w:val="en-US"/>
+        </w:rPr>
+      </w:pPr>
+      <w:r>
+        <w:rPr>
+          <w:rFonts w:ascii="Times New Roman" w:hAnsi="Times New Roman" w:cs="Times New Roman"/>
+          <w:sz w:val="32"/>
+          <w:szCs w:val="32"/>
+          <w:lang w:val="en-US"/>
+        </w:rPr>
+        <w:t xml:space="preserve">Having </w:t>
+      </w:r>
+      <w:r>
+        <w:rPr>
+          <w:rFonts w:ascii="Times New Roman" w:hAnsi="Times New Roman" w:cs="Times New Roman"/>
+          <w:sz w:val="32"/>
+          <w:szCs w:val="32"/>
+          <w:lang w:val="en-US"/>
+        </w:rPr>
+        <w:t xml:space="preserve">received your message I </w:t>
+      </w:r>
+      <w:r>
+        <w:rPr>
+          <w:rFonts w:ascii="Times New Roman" w:hAnsi="Times New Roman" w:cs="Times New Roman"/>
+          <w:sz w:val="32"/>
+          <w:szCs w:val="32"/>
+          <w:lang w:val="en-US"/>
+        </w:rPr>
+        <w:t xml:space="preserve">brought my boss up to speed    </w:t>
+      </w:r>
+      <w:r>
+        <w:rPr>
+          <w:rFonts w:ascii="Times New Roman" w:hAnsi="Times New Roman" w:cs="Times New Roman"/>
+          <w:b/>
+          <w:sz w:val="32"/>
+          <w:szCs w:val="32"/>
+          <w:lang w:val="en-US"/>
+        </w:rPr>
+        <w:t>upon</w:t>
+      </w:r>
+    </w:p>
+    <w:p>
+      <w:pPr>
+        <w:rPr>
+          <w:rFonts w:ascii="Times New Roman" w:hAnsi="Times New Roman" w:cs="Times New Roman"/>
+          <w:sz w:val="32"/>
+          <w:szCs w:val="32"/>
+          <w:lang w:val="en-US"/>
+        </w:rPr>
+      </w:pPr>
+    </w:p>
+    <w:p>
+      <w:pPr>
+        <w:rPr>
+          <w:rFonts w:ascii="Times New Roman" w:hAnsi="Times New Roman" w:cs="Times New Roman"/>
+          <w:sz w:val="32"/>
+          <w:szCs w:val="32"/>
+          <w:lang w:val="en-US"/>
+        </w:rPr>
+      </w:pPr>
+      <w:r>
+        <w:rPr>
+          <w:rFonts w:ascii="Times New Roman" w:hAnsi="Times New Roman" w:cs="Times New Roman"/>
+          <w:sz w:val="32"/>
+          <w:szCs w:val="32"/>
+          <w:lang w:val="en-US"/>
+        </w:rPr>
+        <w:t xml:space="preserve">On the grounds of your letter I assume that </w:t>
+      </w:r>
+      <w:r>
+        <w:rPr>
+          <w:rFonts w:ascii="Times New Roman" w:hAnsi="Times New Roman" w:cs="Times New Roman"/>
+          <w:sz w:val="32"/>
+          <w:szCs w:val="32"/>
+          <w:lang w:val="en-US"/>
+        </w:rPr>
+        <w:t xml:space="preserve"> 1. </w:t>
+      </w:r>
+      <w:r>
+        <w:rPr>
+          <w:rFonts w:ascii="Times New Roman" w:hAnsi="Times New Roman" w:cs="Times New Roman"/>
+          <w:b/>
+          <w:sz w:val="32"/>
+          <w:szCs w:val="32"/>
+          <w:lang w:val="en-US"/>
+        </w:rPr>
+        <w:t>infer</w:t>
+      </w:r>
+      <w:r>
+        <w:rPr>
+          <w:rFonts w:ascii="Times New Roman" w:hAnsi="Times New Roman" w:cs="Times New Roman"/>
+          <w:b/>
+          <w:sz w:val="32"/>
+          <w:szCs w:val="32"/>
+          <w:lang w:val="en-US"/>
+        </w:rPr>
+        <w:t xml:space="preserve"> /  2. tone, conclude</w:t>
+      </w:r>
+    </w:p>
+    <w:p>
+      <w:pPr>
+        <w:rPr>
+          <w:rFonts w:ascii="Times New Roman" w:hAnsi="Times New Roman" w:cs="Times New Roman"/>
+          <w:sz w:val="32"/>
+          <w:szCs w:val="32"/>
+          <w:lang w:val="en-US"/>
+        </w:rPr>
+      </w:pPr>
+    </w:p>
+    <w:p>
+      <w:pPr>
+        <w:rPr>
+          <w:rFonts w:ascii="Times New Roman" w:hAnsi="Times New Roman" w:cs="Times New Roman"/>
+          <w:b/>
+          <w:sz w:val="32"/>
+          <w:szCs w:val="32"/>
+          <w:lang w:val="en-US"/>
+        </w:rPr>
+      </w:pPr>
+      <w:r>
+        <w:rPr>
+          <w:rFonts w:ascii="Times New Roman" w:hAnsi="Times New Roman" w:cs="Times New Roman"/>
+          <w:sz w:val="32"/>
+          <w:szCs w:val="32"/>
+          <w:lang w:val="en-US"/>
+        </w:rPr>
+        <w:t xml:space="preserve">It is obvious they will go for concession     </w:t>
+      </w:r>
+      <w:r>
+        <w:rPr>
+          <w:rFonts w:ascii="Times New Roman" w:hAnsi="Times New Roman" w:cs="Times New Roman"/>
+          <w:b/>
+          <w:sz w:val="32"/>
+          <w:szCs w:val="32"/>
+          <w:lang w:val="en-US"/>
+        </w:rPr>
+        <w:t>bound</w:t>
+      </w:r>
+    </w:p>
+    <w:p>
+      <w:pPr>
+        <w:rPr>
+          <w:rFonts w:ascii="Times New Roman" w:hAnsi="Times New Roman" w:cs="Times New Roman"/>
+          <w:sz w:val="32"/>
+          <w:szCs w:val="32"/>
+          <w:lang w:val="en-US"/>
+        </w:rPr>
+      </w:pPr>
+    </w:p>
+    <w:p>
+      <w:pPr>
+        <w:rPr>
+          <w:rFonts w:ascii="Times New Roman" w:hAnsi="Times New Roman" w:cs="Times New Roman"/>
+          <w:sz w:val="32"/>
+          <w:szCs w:val="32"/>
+          <w:lang w:val="en-US"/>
+        </w:rPr>
+      </w:pPr>
+      <w:r>
+        <w:rPr>
+          <w:rFonts w:ascii="Times New Roman" w:hAnsi="Times New Roman" w:cs="Times New Roman"/>
+          <w:sz w:val="32"/>
+          <w:szCs w:val="32"/>
+          <w:lang w:val="en-US"/>
+        </w:rPr>
         <w:lastRenderedPageBreak/>
-        <w:t xml:space="preserve">I will </w:t>
-      </w:r>
-      <w:r>
-        <w:rPr>
-          <w:rFonts w:ascii="Times New Roman" w:hAnsi="Times New Roman" w:cs="Times New Roman"/>
-          <w:sz w:val="32"/>
-          <w:szCs w:val="32"/>
-          <w:lang w:val="en-US"/>
-        </w:rPr>
-        <w:t xml:space="preserve">put you in the picture           </w:t>
-      </w:r>
-      <w:r>
-        <w:rPr>
-          <w:rFonts w:ascii="Times New Roman" w:hAnsi="Times New Roman" w:cs="Times New Roman"/>
-          <w:b/>
-          <w:sz w:val="32"/>
-          <w:szCs w:val="32"/>
-          <w:lang w:val="en-US"/>
-        </w:rPr>
-        <w:t xml:space="preserve">carry </w:t>
-      </w:r>
-    </w:p>
-    <w:p>
-      <w:pPr>
-        <w:rPr>
-          <w:rFonts w:ascii="Times New Roman" w:hAnsi="Times New Roman" w:cs="Times New Roman"/>
-          <w:sz w:val="32"/>
-          <w:szCs w:val="32"/>
-          <w:lang w:val="en-US"/>
-        </w:rPr>
-      </w:pPr>
-    </w:p>
-    <w:p>
-      <w:pPr>
-        <w:rPr>
-          <w:rFonts w:ascii="Times New Roman" w:hAnsi="Times New Roman" w:cs="Times New Roman"/>
-          <w:b/>
-          <w:sz w:val="32"/>
-          <w:szCs w:val="32"/>
-          <w:lang w:val="en-US"/>
-        </w:rPr>
-      </w:pPr>
-      <w:r>
-        <w:rPr>
-          <w:rFonts w:ascii="Times New Roman" w:hAnsi="Times New Roman" w:cs="Times New Roman"/>
-          <w:sz w:val="32"/>
-          <w:szCs w:val="32"/>
-          <w:lang w:val="en-US"/>
-        </w:rPr>
-        <w:t xml:space="preserve">It is highly likely market will remain buoyant   </w:t>
-      </w:r>
-      <w:r>
-        <w:rPr>
-          <w:rFonts w:ascii="Times New Roman" w:hAnsi="Times New Roman" w:cs="Times New Roman"/>
-          <w:b/>
-          <w:sz w:val="32"/>
-          <w:szCs w:val="32"/>
-          <w:lang w:val="en-US"/>
-        </w:rPr>
-        <w:t>likelihood</w:t>
-      </w:r>
-    </w:p>
-    <w:p>
-      <w:pPr>
-        <w:rPr>
-          <w:rFonts w:ascii="Times New Roman" w:hAnsi="Times New Roman" w:cs="Times New Roman"/>
-          <w:b/>
-          <w:sz w:val="32"/>
-          <w:szCs w:val="32"/>
-          <w:lang w:val="en-US"/>
-        </w:rPr>
-      </w:pPr>
-    </w:p>
-    <w:p>
-      <w:pPr>
-        <w:rPr>
-          <w:rFonts w:ascii="Times New Roman" w:hAnsi="Times New Roman" w:cs="Times New Roman"/>
-          <w:b/>
-          <w:sz w:val="32"/>
-          <w:szCs w:val="32"/>
-          <w:lang w:val="en-US"/>
-        </w:rPr>
-      </w:pPr>
-      <w:r>
-        <w:rPr>
-          <w:rFonts w:ascii="Times New Roman" w:hAnsi="Times New Roman" w:cs="Times New Roman"/>
-          <w:sz w:val="32"/>
-          <w:szCs w:val="32"/>
-          <w:lang w:val="en-US"/>
-        </w:rPr>
-        <w:t xml:space="preserve">Having </w:t>
-      </w:r>
-      <w:r>
-        <w:rPr>
-          <w:rFonts w:ascii="Times New Roman" w:hAnsi="Times New Roman" w:cs="Times New Roman"/>
-          <w:sz w:val="32"/>
-          <w:szCs w:val="32"/>
-          <w:lang w:val="en-US"/>
-        </w:rPr>
-        <w:t xml:space="preserve">received your message I </w:t>
-      </w:r>
-      <w:r>
-        <w:rPr>
-          <w:rFonts w:ascii="Times New Roman" w:hAnsi="Times New Roman" w:cs="Times New Roman"/>
-          <w:sz w:val="32"/>
-          <w:szCs w:val="32"/>
-          <w:lang w:val="en-US"/>
-        </w:rPr>
-        <w:t xml:space="preserve">brought my boss up to speed    </w:t>
-      </w:r>
-      <w:r>
-        <w:rPr>
-          <w:rFonts w:ascii="Times New Roman" w:hAnsi="Times New Roman" w:cs="Times New Roman"/>
-          <w:b/>
-          <w:sz w:val="32"/>
-          <w:szCs w:val="32"/>
-          <w:lang w:val="en-US"/>
-        </w:rPr>
-        <w:t>upon</w:t>
-      </w:r>
-    </w:p>
-    <w:p>
-      <w:pPr>
-        <w:rPr>
-          <w:rFonts w:ascii="Times New Roman" w:hAnsi="Times New Roman" w:cs="Times New Roman"/>
-          <w:sz w:val="32"/>
-          <w:szCs w:val="32"/>
-          <w:lang w:val="en-US"/>
-        </w:rPr>
-      </w:pPr>
-    </w:p>
-    <w:p>
-      <w:pPr>
-        <w:rPr>
-          <w:rFonts w:ascii="Times New Roman" w:hAnsi="Times New Roman" w:cs="Times New Roman"/>
-          <w:sz w:val="32"/>
-          <w:szCs w:val="32"/>
-          <w:lang w:val="en-US"/>
-        </w:rPr>
-      </w:pPr>
-      <w:r>
-        <w:rPr>
-          <w:rFonts w:ascii="Times New Roman" w:hAnsi="Times New Roman" w:cs="Times New Roman"/>
-          <w:sz w:val="32"/>
-          <w:szCs w:val="32"/>
-          <w:lang w:val="en-US"/>
-        </w:rPr>
-        <w:t xml:space="preserve">On the grounds of your letter I assume that </w:t>
-      </w:r>
-      <w:r>
-        <w:rPr>
-          <w:rFonts w:ascii="Times New Roman" w:hAnsi="Times New Roman" w:cs="Times New Roman"/>
-          <w:sz w:val="32"/>
-          <w:szCs w:val="32"/>
-          <w:lang w:val="en-US"/>
-        </w:rPr>
-        <w:t xml:space="preserve"> 1. </w:t>
-      </w:r>
-      <w:r>
-        <w:rPr>
-          <w:rFonts w:ascii="Times New Roman" w:hAnsi="Times New Roman" w:cs="Times New Roman"/>
-          <w:b/>
-          <w:sz w:val="32"/>
-          <w:szCs w:val="32"/>
-          <w:lang w:val="en-US"/>
-        </w:rPr>
-        <w:t>infer</w:t>
-      </w:r>
-      <w:r>
-        <w:rPr>
-          <w:rFonts w:ascii="Times New Roman" w:hAnsi="Times New Roman" w:cs="Times New Roman"/>
-          <w:b/>
-          <w:sz w:val="32"/>
-          <w:szCs w:val="32"/>
-          <w:lang w:val="en-US"/>
-        </w:rPr>
-        <w:t xml:space="preserve"> /  2. tone, conclude</w:t>
-      </w:r>
-    </w:p>
-    <w:p>
-      <w:pPr>
-        <w:rPr>
-          <w:rFonts w:ascii="Times New Roman" w:hAnsi="Times New Roman" w:cs="Times New Roman"/>
-          <w:sz w:val="32"/>
-          <w:szCs w:val="32"/>
-          <w:lang w:val="en-US"/>
-        </w:rPr>
-      </w:pPr>
-    </w:p>
-    <w:p>
-      <w:pPr>
-        <w:rPr>
-          <w:rFonts w:ascii="Times New Roman" w:hAnsi="Times New Roman" w:cs="Times New Roman"/>
-          <w:b/>
-          <w:sz w:val="32"/>
-          <w:szCs w:val="32"/>
-          <w:lang w:val="en-US"/>
-        </w:rPr>
-      </w:pPr>
-      <w:r>
-        <w:rPr>
-          <w:rFonts w:ascii="Times New Roman" w:hAnsi="Times New Roman" w:cs="Times New Roman"/>
-          <w:sz w:val="32"/>
-          <w:szCs w:val="32"/>
-          <w:lang w:val="en-US"/>
-        </w:rPr>
-        <w:t xml:space="preserve">It is obvious they will go for concession     </w:t>
-      </w:r>
-      <w:r>
-        <w:rPr>
-          <w:rFonts w:ascii="Times New Roman" w:hAnsi="Times New Roman" w:cs="Times New Roman"/>
-          <w:b/>
-          <w:sz w:val="32"/>
-          <w:szCs w:val="32"/>
-          <w:lang w:val="en-US"/>
-        </w:rPr>
-        <w:t>bound</w:t>
-      </w:r>
-    </w:p>
-    <w:p>
-      <w:pPr>
-        <w:rPr>
-          <w:rFonts w:ascii="Times New Roman" w:hAnsi="Times New Roman" w:cs="Times New Roman"/>
-          <w:sz w:val="32"/>
-          <w:szCs w:val="32"/>
-          <w:lang w:val="en-US"/>
-        </w:rPr>
-      </w:pPr>
-    </w:p>
-    <w:p>
-      <w:pPr>
-        <w:rPr>
-          <w:rFonts w:ascii="Times New Roman" w:hAnsi="Times New Roman" w:cs="Times New Roman"/>
-          <w:sz w:val="32"/>
-          <w:szCs w:val="32"/>
-          <w:lang w:val="en-US"/>
-        </w:rPr>
-      </w:pPr>
-      <w:r>
-        <w:rPr>
-          <w:rFonts w:ascii="Times New Roman" w:hAnsi="Times New Roman" w:cs="Times New Roman"/>
-          <w:sz w:val="32"/>
-          <w:szCs w:val="32"/>
-          <w:lang w:val="en-US"/>
-        </w:rPr>
         <w:t xml:space="preserve">I interpret your letter as admittance to failure     </w:t>
       </w:r>
       <w:r>

</xml_diff>

<commit_message>
lesson 147 - vocab
</commit_message>
<xml_diff>
--- a/english_via_skype/solutions/doc/lesson_147_business linking practice M_edit.docx
+++ b/english_via_skype/solutions/doc/lesson_147_business linking practice M_edit.docx
@@ -48,13 +48,23 @@
           <w:szCs w:val="32"/>
         </w:rPr>
       </w:pPr>
-      <w:r>
-        <w:rPr>
-          <w:rFonts w:ascii="Times New Roman" w:hAnsi="Times New Roman" w:cs="Times New Roman"/>
-          <w:sz w:val="32"/>
-          <w:szCs w:val="32"/>
-        </w:rPr>
-        <w:t xml:space="preserve">prior to </w:t>
+      <w:proofErr w:type="spellStart"/>
+      <w:r>
+        <w:rPr>
+          <w:rFonts w:ascii="Times New Roman" w:hAnsi="Times New Roman" w:cs="Times New Roman"/>
+          <w:sz w:val="32"/>
+          <w:szCs w:val="32"/>
+        </w:rPr>
+        <w:t>prior</w:t>
+      </w:r>
+      <w:proofErr w:type="spellEnd"/>
+      <w:r>
+        <w:rPr>
+          <w:rFonts w:ascii="Times New Roman" w:hAnsi="Times New Roman" w:cs="Times New Roman"/>
+          <w:sz w:val="32"/>
+          <w:szCs w:val="32"/>
+        </w:rPr>
+        <w:t xml:space="preserve"> to </w:t>
       </w:r>
       <w:r>
         <w:rPr>
@@ -70,8 +80,18 @@
           <w:sz w:val="32"/>
           <w:szCs w:val="32"/>
         </w:rPr>
-        <w:t>, apropos</w:t>
-      </w:r>
+        <w:t xml:space="preserve">, </w:t>
+      </w:r>
+      <w:proofErr w:type="spellStart"/>
+      <w:r>
+        <w:rPr>
+          <w:rFonts w:ascii="Times New Roman" w:hAnsi="Times New Roman" w:cs="Times New Roman"/>
+          <w:sz w:val="32"/>
+          <w:szCs w:val="32"/>
+        </w:rPr>
+        <w:t>apropos</w:t>
+      </w:r>
+      <w:proofErr w:type="spellEnd"/>
       <w:r>
         <w:rPr>
           <w:rFonts w:ascii="Times New Roman" w:hAnsi="Times New Roman" w:cs="Times New Roman"/>
@@ -86,8 +106,18 @@
           <w:sz w:val="32"/>
           <w:szCs w:val="32"/>
         </w:rPr>
-        <w:t>, notwithstanding</w:t>
-      </w:r>
+        <w:t xml:space="preserve">, </w:t>
+      </w:r>
+      <w:proofErr w:type="spellStart"/>
+      <w:r>
+        <w:rPr>
+          <w:rFonts w:ascii="Times New Roman" w:hAnsi="Times New Roman" w:cs="Times New Roman"/>
+          <w:sz w:val="32"/>
+          <w:szCs w:val="32"/>
+        </w:rPr>
+        <w:t>notwithstanding</w:t>
+      </w:r>
+      <w:proofErr w:type="spellEnd"/>
       <w:r>
         <w:rPr>
           <w:rFonts w:ascii="Times New Roman" w:hAnsi="Times New Roman" w:cs="Times New Roman"/>
@@ -102,16 +132,44 @@
           <w:sz w:val="32"/>
           <w:szCs w:val="32"/>
         </w:rPr>
-        <w:t>, s</w:t>
-      </w:r>
-      <w:r>
-        <w:rPr>
-          <w:rFonts w:ascii="Times New Roman" w:hAnsi="Times New Roman" w:cs="Times New Roman"/>
-          <w:sz w:val="32"/>
-          <w:szCs w:val="32"/>
-        </w:rPr>
-        <w:t>peaking of which</w:t>
-      </w:r>
+        <w:t xml:space="preserve">, </w:t>
+      </w:r>
+      <w:proofErr w:type="spellStart"/>
+      <w:r>
+        <w:rPr>
+          <w:rFonts w:ascii="Times New Roman" w:hAnsi="Times New Roman" w:cs="Times New Roman"/>
+          <w:sz w:val="32"/>
+          <w:szCs w:val="32"/>
+        </w:rPr>
+        <w:t>s</w:t>
+      </w:r>
+      <w:r>
+        <w:rPr>
+          <w:rFonts w:ascii="Times New Roman" w:hAnsi="Times New Roman" w:cs="Times New Roman"/>
+          <w:sz w:val="32"/>
+          <w:szCs w:val="32"/>
+        </w:rPr>
+        <w:t>peaking</w:t>
+      </w:r>
+      <w:proofErr w:type="spellEnd"/>
+      <w:r>
+        <w:rPr>
+          <w:rFonts w:ascii="Times New Roman" w:hAnsi="Times New Roman" w:cs="Times New Roman"/>
+          <w:sz w:val="32"/>
+          <w:szCs w:val="32"/>
+        </w:rPr>
+        <w:t xml:space="preserve"> of </w:t>
+      </w:r>
+      <w:proofErr w:type="spellStart"/>
+      <w:r>
+        <w:rPr>
+          <w:rFonts w:ascii="Times New Roman" w:hAnsi="Times New Roman" w:cs="Times New Roman"/>
+          <w:sz w:val="32"/>
+          <w:szCs w:val="32"/>
+        </w:rPr>
+        <w:t>which</w:t>
+      </w:r>
+      <w:proofErr w:type="spellEnd"/>
       <w:r>
         <w:rPr>
           <w:rFonts w:ascii="Times New Roman" w:hAnsi="Times New Roman" w:cs="Times New Roman"/>
@@ -128,13 +186,23 @@
         </w:rPr>
         <w:t xml:space="preserve">, </w:t>
       </w:r>
-      <w:r>
-        <w:rPr>
-          <w:rFonts w:ascii="Times New Roman" w:hAnsi="Times New Roman" w:cs="Times New Roman"/>
-          <w:sz w:val="32"/>
-          <w:szCs w:val="32"/>
-        </w:rPr>
-        <w:t xml:space="preserve">aforementioned </w:t>
+      <w:proofErr w:type="spellStart"/>
+      <w:r>
+        <w:rPr>
+          <w:rFonts w:ascii="Times New Roman" w:hAnsi="Times New Roman" w:cs="Times New Roman"/>
+          <w:sz w:val="32"/>
+          <w:szCs w:val="32"/>
+        </w:rPr>
+        <w:t>aforementioned</w:t>
+      </w:r>
+      <w:proofErr w:type="spellEnd"/>
+      <w:r>
+        <w:rPr>
+          <w:rFonts w:ascii="Times New Roman" w:hAnsi="Times New Roman" w:cs="Times New Roman"/>
+          <w:sz w:val="32"/>
+          <w:szCs w:val="32"/>
+        </w:rPr>
+        <w:t xml:space="preserve"> </w:t>
       </w:r>
       <w:r>
         <w:rPr>
@@ -166,8 +234,18 @@
           <w:sz w:val="32"/>
           <w:szCs w:val="32"/>
         </w:rPr>
-        <w:t>, notably</w:t>
-      </w:r>
+        <w:t xml:space="preserve">, </w:t>
+      </w:r>
+      <w:proofErr w:type="spellStart"/>
+      <w:r>
+        <w:rPr>
+          <w:rFonts w:ascii="Times New Roman" w:hAnsi="Times New Roman" w:cs="Times New Roman"/>
+          <w:sz w:val="32"/>
+          <w:szCs w:val="32"/>
+        </w:rPr>
+        <w:t>notably</w:t>
+      </w:r>
+      <w:proofErr w:type="spellEnd"/>
       <w:r>
         <w:rPr>
           <w:rFonts w:ascii="Times New Roman" w:hAnsi="Times New Roman" w:cs="Times New Roman"/>
@@ -182,8 +260,54 @@
           <w:sz w:val="32"/>
           <w:szCs w:val="32"/>
         </w:rPr>
-        <w:t>, that being the case</w:t>
-      </w:r>
+        <w:t xml:space="preserve">, </w:t>
+      </w:r>
+      <w:proofErr w:type="spellStart"/>
+      <w:r>
+        <w:rPr>
+          <w:rFonts w:ascii="Times New Roman" w:hAnsi="Times New Roman" w:cs="Times New Roman"/>
+          <w:sz w:val="32"/>
+          <w:szCs w:val="32"/>
+        </w:rPr>
+        <w:t>that</w:t>
+      </w:r>
+      <w:proofErr w:type="spellEnd"/>
+      <w:r>
+        <w:rPr>
+          <w:rFonts w:ascii="Times New Roman" w:hAnsi="Times New Roman" w:cs="Times New Roman"/>
+          <w:sz w:val="32"/>
+          <w:szCs w:val="32"/>
+        </w:rPr>
+        <w:t xml:space="preserve"> </w:t>
+      </w:r>
+      <w:proofErr w:type="spellStart"/>
+      <w:r>
+        <w:rPr>
+          <w:rFonts w:ascii="Times New Roman" w:hAnsi="Times New Roman" w:cs="Times New Roman"/>
+          <w:sz w:val="32"/>
+          <w:szCs w:val="32"/>
+        </w:rPr>
+        <w:t>being</w:t>
+      </w:r>
+      <w:proofErr w:type="spellEnd"/>
+      <w:r>
+        <w:rPr>
+          <w:rFonts w:ascii="Times New Roman" w:hAnsi="Times New Roman" w:cs="Times New Roman"/>
+          <w:sz w:val="32"/>
+          <w:szCs w:val="32"/>
+        </w:rPr>
+        <w:t xml:space="preserve"> the </w:t>
+      </w:r>
+      <w:proofErr w:type="spellStart"/>
+      <w:r>
+        <w:rPr>
+          <w:rFonts w:ascii="Times New Roman" w:hAnsi="Times New Roman" w:cs="Times New Roman"/>
+          <w:sz w:val="32"/>
+          <w:szCs w:val="32"/>
+        </w:rPr>
+        <w:t>case</w:t>
+      </w:r>
+      <w:proofErr w:type="spellEnd"/>
       <w:r>
         <w:rPr>
           <w:rFonts w:ascii="Times New Roman" w:hAnsi="Times New Roman" w:cs="Times New Roman"/>
@@ -198,7 +322,25 @@
           <w:sz w:val="32"/>
           <w:szCs w:val="32"/>
         </w:rPr>
-        <w:t>, contrary to</w:t>
+        <w:t xml:space="preserve">, </w:t>
+      </w:r>
+      <w:proofErr w:type="spellStart"/>
+      <w:r>
+        <w:rPr>
+          <w:rFonts w:ascii="Times New Roman" w:hAnsi="Times New Roman" w:cs="Times New Roman"/>
+          <w:sz w:val="32"/>
+          <w:szCs w:val="32"/>
+        </w:rPr>
+        <w:t>contrary</w:t>
+      </w:r>
+      <w:proofErr w:type="spellEnd"/>
+      <w:r>
+        <w:rPr>
+          <w:rFonts w:ascii="Times New Roman" w:hAnsi="Times New Roman" w:cs="Times New Roman"/>
+          <w:sz w:val="32"/>
+          <w:szCs w:val="32"/>
+        </w:rPr>
+        <w:t xml:space="preserve"> to</w:t>
       </w:r>
       <w:r>
         <w:rPr>
@@ -214,7 +356,25 @@
           <w:sz w:val="32"/>
           <w:szCs w:val="32"/>
         </w:rPr>
-        <w:t xml:space="preserve">, owing to </w:t>
+        <w:t xml:space="preserve">, </w:t>
+      </w:r>
+      <w:proofErr w:type="spellStart"/>
+      <w:r>
+        <w:rPr>
+          <w:rFonts w:ascii="Times New Roman" w:hAnsi="Times New Roman" w:cs="Times New Roman"/>
+          <w:sz w:val="32"/>
+          <w:szCs w:val="32"/>
+        </w:rPr>
+        <w:t>owing</w:t>
+      </w:r>
+      <w:proofErr w:type="spellEnd"/>
+      <w:r>
+        <w:rPr>
+          <w:rFonts w:ascii="Times New Roman" w:hAnsi="Times New Roman" w:cs="Times New Roman"/>
+          <w:sz w:val="32"/>
+          <w:szCs w:val="32"/>
+        </w:rPr>
+        <w:t xml:space="preserve"> to </w:t>
       </w:r>
       <w:r>
         <w:rPr>
@@ -230,8 +390,18 @@
           <w:sz w:val="32"/>
           <w:szCs w:val="32"/>
         </w:rPr>
-        <w:t>, exemplify</w:t>
-      </w:r>
+        <w:t xml:space="preserve">, </w:t>
+      </w:r>
+      <w:proofErr w:type="spellStart"/>
+      <w:r>
+        <w:rPr>
+          <w:rFonts w:ascii="Times New Roman" w:hAnsi="Times New Roman" w:cs="Times New Roman"/>
+          <w:sz w:val="32"/>
+          <w:szCs w:val="32"/>
+        </w:rPr>
+        <w:t>exemplify</w:t>
+      </w:r>
+      <w:proofErr w:type="spellEnd"/>
       <w:r>
         <w:rPr>
           <w:rFonts w:ascii="Times New Roman" w:hAnsi="Times New Roman" w:cs="Times New Roman"/>
@@ -246,7 +416,43 @@
           <w:sz w:val="32"/>
           <w:szCs w:val="32"/>
         </w:rPr>
-        <w:t xml:space="preserve">, last but not least </w:t>
+        <w:t xml:space="preserve">, </w:t>
+      </w:r>
+      <w:proofErr w:type="spellStart"/>
+      <w:r>
+        <w:rPr>
+          <w:rFonts w:ascii="Times New Roman" w:hAnsi="Times New Roman" w:cs="Times New Roman"/>
+          <w:sz w:val="32"/>
+          <w:szCs w:val="32"/>
+        </w:rPr>
+        <w:t>last</w:t>
+      </w:r>
+      <w:proofErr w:type="spellEnd"/>
+      <w:r>
+        <w:rPr>
+          <w:rFonts w:ascii="Times New Roman" w:hAnsi="Times New Roman" w:cs="Times New Roman"/>
+          <w:sz w:val="32"/>
+          <w:szCs w:val="32"/>
+        </w:rPr>
+        <w:t xml:space="preserve"> but not </w:t>
+      </w:r>
+      <w:proofErr w:type="spellStart"/>
+      <w:r>
+        <w:rPr>
+          <w:rFonts w:ascii="Times New Roman" w:hAnsi="Times New Roman" w:cs="Times New Roman"/>
+          <w:sz w:val="32"/>
+          <w:szCs w:val="32"/>
+        </w:rPr>
+        <w:t>least</w:t>
+      </w:r>
+      <w:proofErr w:type="spellEnd"/>
+      <w:r>
+        <w:rPr>
+          <w:rFonts w:ascii="Times New Roman" w:hAnsi="Times New Roman" w:cs="Times New Roman"/>
+          <w:sz w:val="32"/>
+          <w:szCs w:val="32"/>
+        </w:rPr>
+        <w:t xml:space="preserve"> </w:t>
       </w:r>
       <w:r>
         <w:rPr>
@@ -262,8 +468,18 @@
           <w:sz w:val="32"/>
           <w:szCs w:val="32"/>
         </w:rPr>
-        <w:t>, First and foremost</w:t>
-      </w:r>
+        <w:t xml:space="preserve">, First and </w:t>
+      </w:r>
+      <w:proofErr w:type="spellStart"/>
+      <w:r>
+        <w:rPr>
+          <w:rFonts w:ascii="Times New Roman" w:hAnsi="Times New Roman" w:cs="Times New Roman"/>
+          <w:sz w:val="32"/>
+          <w:szCs w:val="32"/>
+        </w:rPr>
+        <w:t>foremost</w:t>
+      </w:r>
+      <w:proofErr w:type="spellEnd"/>
       <w:r>
         <w:rPr>
           <w:rFonts w:ascii="Times New Roman" w:hAnsi="Times New Roman" w:cs="Times New Roman"/>
@@ -280,6 +496,7 @@
         </w:rPr>
         <w:t xml:space="preserve"> , </w:t>
       </w:r>
+      <w:proofErr w:type="spellStart"/>
       <w:r>
         <w:rPr>
           <w:rFonts w:ascii="Times New Roman" w:hAnsi="Times New Roman" w:cs="Times New Roman"/>
@@ -288,6 +505,7 @@
         </w:rPr>
         <w:t>likewise</w:t>
       </w:r>
+      <w:proofErr w:type="spellEnd"/>
       <w:r>
         <w:rPr>
           <w:rFonts w:ascii="Times New Roman" w:hAnsi="Times New Roman" w:cs="Times New Roman"/>
@@ -302,8 +520,18 @@
           <w:sz w:val="32"/>
           <w:szCs w:val="32"/>
         </w:rPr>
-        <w:t>, furthermore</w:t>
-      </w:r>
+        <w:t xml:space="preserve">, </w:t>
+      </w:r>
+      <w:proofErr w:type="spellStart"/>
+      <w:r>
+        <w:rPr>
+          <w:rFonts w:ascii="Times New Roman" w:hAnsi="Times New Roman" w:cs="Times New Roman"/>
+          <w:sz w:val="32"/>
+          <w:szCs w:val="32"/>
+        </w:rPr>
+        <w:t>furthermore</w:t>
+      </w:r>
+      <w:proofErr w:type="spellEnd"/>
       <w:r>
         <w:rPr>
           <w:rFonts w:ascii="Times New Roman" w:hAnsi="Times New Roman" w:cs="Times New Roman"/>
@@ -651,7 +879,23 @@
           <w:sz w:val="32"/>
           <w:szCs w:val="32"/>
         </w:rPr>
-        <w:t xml:space="preserve">Po pierwsze i najważniejsze  musimy położyć  nacisk na </w:t>
+        <w:t>Po pierwsze i</w:t>
+      </w:r>
+      <w:r>
+        <w:rPr>
+          <w:rFonts w:ascii="Times New Roman" w:hAnsi="Times New Roman" w:cs="Times New Roman"/>
+          <w:sz w:val="32"/>
+          <w:szCs w:val="32"/>
+        </w:rPr>
+        <w:t xml:space="preserve"> najważniejsze  musimy położyć </w:t>
+      </w:r>
+      <w:r>
+        <w:rPr>
+          <w:rFonts w:ascii="Times New Roman" w:hAnsi="Times New Roman" w:cs="Times New Roman"/>
+          <w:sz w:val="32"/>
+          <w:szCs w:val="32"/>
+        </w:rPr>
+        <w:t xml:space="preserve">nacisk na </w:t>
       </w:r>
       <w:r>
         <w:rPr>
@@ -1012,561 +1256,1069 @@
         </w:rPr>
         <w:t>Contrar</w:t>
       </w:r>
+      <w:r>
+        <w:rPr>
+          <w:rFonts w:ascii="Times New Roman" w:hAnsi="Times New Roman" w:cs="Times New Roman"/>
+          <w:sz w:val="32"/>
+          <w:szCs w:val="32"/>
+          <w:lang w:val="en-US"/>
+        </w:rPr>
+        <w:t>y to pepsi we don’t constrain our</w:t>
+      </w:r>
+      <w:r>
+        <w:rPr>
+          <w:rFonts w:ascii="Times New Roman" w:hAnsi="Times New Roman" w:cs="Times New Roman"/>
+          <w:sz w:val="32"/>
+          <w:szCs w:val="32"/>
+          <w:lang w:val="en-US"/>
+        </w:rPr>
+        <w:t xml:space="preserve">selves </w:t>
+      </w:r>
+      <w:r>
+        <w:rPr>
+          <w:rFonts w:ascii="Times New Roman" w:hAnsi="Times New Roman" w:cs="Times New Roman"/>
+          <w:sz w:val="32"/>
+          <w:szCs w:val="32"/>
+          <w:lang w:val="en-US"/>
+        </w:rPr>
+        <w:t>to one</w:t>
+      </w:r>
+      <w:r>
+        <w:rPr>
+          <w:rFonts w:ascii="Times New Roman" w:hAnsi="Times New Roman" w:cs="Times New Roman"/>
+          <w:sz w:val="32"/>
+          <w:szCs w:val="32"/>
+          <w:lang w:val="en-US"/>
+        </w:rPr>
+        <w:t xml:space="preserve"> assortment.</w:t>
+      </w:r>
+    </w:p>
+    <w:p>
+      <w:pPr>
+        <w:pStyle w:val="Akapitzlist"/>
+        <w:rPr>
+          <w:rFonts w:ascii="Times New Roman" w:hAnsi="Times New Roman" w:cs="Times New Roman"/>
+          <w:sz w:val="32"/>
+          <w:szCs w:val="32"/>
+          <w:lang w:val="en-US"/>
+        </w:rPr>
+      </w:pPr>
+    </w:p>
+    <w:p>
+      <w:pPr>
+        <w:rPr>
+          <w:rFonts w:ascii="Times New Roman" w:hAnsi="Times New Roman" w:cs="Times New Roman"/>
+          <w:sz w:val="32"/>
+          <w:szCs w:val="32"/>
+          <w:lang w:val="en-US"/>
+        </w:rPr>
+      </w:pPr>
+    </w:p>
+    <w:p>
+      <w:pPr>
+        <w:rPr>
+          <w:rFonts w:ascii="Times New Roman" w:hAnsi="Times New Roman" w:cs="Times New Roman"/>
+          <w:sz w:val="32"/>
+          <w:szCs w:val="32"/>
+          <w:lang w:val="en-US"/>
+        </w:rPr>
+      </w:pPr>
+      <w:r>
+        <w:rPr>
+          <w:rFonts w:ascii="Times New Roman" w:hAnsi="Times New Roman" w:cs="Times New Roman"/>
+          <w:sz w:val="32"/>
+          <w:szCs w:val="32"/>
+          <w:lang w:val="en-US"/>
+        </w:rPr>
+        <w:t xml:space="preserve">In order to/with a view to , </w:t>
+      </w:r>
+      <w:r>
+        <w:rPr>
+          <w:rFonts w:ascii="Times New Roman" w:hAnsi="Times New Roman" w:cs="Times New Roman"/>
+          <w:sz w:val="32"/>
+          <w:szCs w:val="32"/>
+          <w:lang w:val="en-US"/>
+        </w:rPr>
+        <w:t>thus, therefore, Having that in mind, undoubtedly</w:t>
+      </w:r>
+    </w:p>
+    <w:p>
+      <w:pPr>
+        <w:rPr>
+          <w:rFonts w:ascii="Times New Roman" w:hAnsi="Times New Roman" w:cs="Times New Roman"/>
+          <w:sz w:val="32"/>
+          <w:szCs w:val="32"/>
+          <w:lang w:val="en-US"/>
+        </w:rPr>
+      </w:pPr>
+    </w:p>
+    <w:p>
+      <w:pPr>
+        <w:rPr>
+          <w:rFonts w:ascii="Times New Roman" w:hAnsi="Times New Roman" w:cs="Times New Roman"/>
+          <w:b/>
+          <w:sz w:val="32"/>
+          <w:szCs w:val="32"/>
+        </w:rPr>
+      </w:pPr>
+      <w:r>
+        <w:rPr>
+          <w:rFonts w:ascii="Times New Roman" w:hAnsi="Times New Roman" w:cs="Times New Roman"/>
+          <w:b/>
+          <w:sz w:val="32"/>
+          <w:szCs w:val="32"/>
+          <w:lang w:val="en-US"/>
+        </w:rPr>
+        <w:t xml:space="preserve">                            </w:t>
+      </w:r>
+      <w:proofErr w:type="spellStart"/>
+      <w:r>
+        <w:rPr>
+          <w:rFonts w:ascii="Times New Roman" w:hAnsi="Times New Roman" w:cs="Times New Roman"/>
+          <w:b/>
+          <w:sz w:val="32"/>
+          <w:szCs w:val="32"/>
+        </w:rPr>
+        <w:t>Formal</w:t>
+      </w:r>
+      <w:proofErr w:type="spellEnd"/>
+      <w:r>
+        <w:rPr>
+          <w:rFonts w:ascii="Times New Roman" w:hAnsi="Times New Roman" w:cs="Times New Roman"/>
+          <w:b/>
+          <w:sz w:val="32"/>
+          <w:szCs w:val="32"/>
+        </w:rPr>
+        <w:t xml:space="preserve"> </w:t>
+      </w:r>
+      <w:proofErr w:type="spellStart"/>
+      <w:r>
+        <w:rPr>
+          <w:rFonts w:ascii="Times New Roman" w:hAnsi="Times New Roman" w:cs="Times New Roman"/>
+          <w:b/>
+          <w:sz w:val="32"/>
+          <w:szCs w:val="32"/>
+        </w:rPr>
+        <w:t>linking</w:t>
+      </w:r>
+      <w:proofErr w:type="spellEnd"/>
+      <w:r>
+        <w:rPr>
+          <w:rFonts w:ascii="Times New Roman" w:hAnsi="Times New Roman" w:cs="Times New Roman"/>
+          <w:b/>
+          <w:sz w:val="32"/>
+          <w:szCs w:val="32"/>
+        </w:rPr>
+        <w:t xml:space="preserve"> </w:t>
+      </w:r>
+      <w:proofErr w:type="spellStart"/>
+      <w:r>
+        <w:rPr>
+          <w:rFonts w:ascii="Times New Roman" w:hAnsi="Times New Roman" w:cs="Times New Roman"/>
+          <w:b/>
+          <w:sz w:val="32"/>
+          <w:szCs w:val="32"/>
+        </w:rPr>
+        <w:t>words</w:t>
+      </w:r>
+      <w:proofErr w:type="spellEnd"/>
+    </w:p>
+    <w:p>
+      <w:pPr>
+        <w:rPr>
+          <w:rFonts w:ascii="Times New Roman" w:hAnsi="Times New Roman" w:cs="Times New Roman"/>
+          <w:b/>
+          <w:sz w:val="32"/>
+          <w:szCs w:val="32"/>
+        </w:rPr>
+      </w:pPr>
+    </w:p>
+    <w:p>
+      <w:pPr>
+        <w:rPr>
+          <w:rFonts w:ascii="Times New Roman" w:hAnsi="Times New Roman" w:cs="Times New Roman"/>
+          <w:b/>
+          <w:sz w:val="32"/>
+          <w:szCs w:val="32"/>
+        </w:rPr>
+      </w:pPr>
+      <w:proofErr w:type="spellStart"/>
+      <w:r>
+        <w:rPr>
+          <w:rFonts w:ascii="Times New Roman" w:hAnsi="Times New Roman" w:cs="Times New Roman"/>
+          <w:b/>
+          <w:sz w:val="32"/>
+          <w:szCs w:val="32"/>
+        </w:rPr>
+        <w:t>Nonetheless</w:t>
+      </w:r>
+      <w:proofErr w:type="spellEnd"/>
+    </w:p>
+    <w:p>
+      <w:pPr>
+        <w:rPr>
+          <w:rFonts w:ascii="Times New Roman" w:hAnsi="Times New Roman" w:cs="Times New Roman"/>
+          <w:sz w:val="32"/>
+          <w:szCs w:val="32"/>
+        </w:rPr>
+      </w:pPr>
+      <w:r>
+        <w:rPr>
+          <w:rFonts w:ascii="Times New Roman" w:hAnsi="Times New Roman" w:cs="Times New Roman"/>
+          <w:sz w:val="32"/>
+          <w:szCs w:val="32"/>
+        </w:rPr>
+        <w:t>Nie mniej jednak nie zaważy to na naszej końcowej decyzji</w:t>
+      </w:r>
+    </w:p>
+    <w:p>
+      <w:pPr>
+        <w:rPr>
+          <w:rFonts w:ascii="Times New Roman" w:hAnsi="Times New Roman" w:cs="Times New Roman"/>
+          <w:sz w:val="32"/>
+          <w:szCs w:val="32"/>
+          <w:lang w:val="en-US"/>
+        </w:rPr>
+      </w:pPr>
+      <w:r>
+        <w:rPr>
+          <w:rFonts w:ascii="Times New Roman" w:hAnsi="Times New Roman" w:cs="Times New Roman"/>
+          <w:sz w:val="32"/>
+          <w:szCs w:val="32"/>
+          <w:lang w:val="en-US"/>
+        </w:rPr>
+        <w:t xml:space="preserve">Nonetheless it doesn’t </w:t>
+      </w:r>
+      <w:r>
+        <w:rPr>
+          <w:rFonts w:ascii="Times New Roman" w:hAnsi="Times New Roman" w:cs="Times New Roman"/>
+          <w:sz w:val="32"/>
+          <w:szCs w:val="32"/>
+          <w:lang w:val="en-US"/>
+        </w:rPr>
+        <w:t>affect</w:t>
+      </w:r>
+      <w:r>
+        <w:rPr>
+          <w:rFonts w:ascii="Times New Roman" w:hAnsi="Times New Roman" w:cs="Times New Roman"/>
+          <w:sz w:val="32"/>
+          <w:szCs w:val="32"/>
+          <w:lang w:val="en-US"/>
+        </w:rPr>
+        <w:t xml:space="preserve"> our the final decision.</w:t>
+      </w:r>
+    </w:p>
+    <w:p>
+      <w:pPr>
+        <w:rPr>
+          <w:rFonts w:ascii="Times New Roman" w:hAnsi="Times New Roman" w:cs="Times New Roman"/>
+          <w:b/>
+          <w:sz w:val="32"/>
+          <w:szCs w:val="32"/>
+        </w:rPr>
+      </w:pPr>
+      <w:proofErr w:type="spellStart"/>
+      <w:r>
+        <w:rPr>
+          <w:rFonts w:ascii="Times New Roman" w:hAnsi="Times New Roman" w:cs="Times New Roman"/>
+          <w:b/>
+          <w:sz w:val="32"/>
+          <w:szCs w:val="32"/>
+        </w:rPr>
+        <w:t>Subsequent</w:t>
+      </w:r>
+      <w:proofErr w:type="spellEnd"/>
+    </w:p>
+    <w:p>
+      <w:pPr>
+        <w:rPr>
+          <w:rFonts w:ascii="Times New Roman" w:hAnsi="Times New Roman" w:cs="Times New Roman"/>
+          <w:sz w:val="32"/>
+          <w:szCs w:val="32"/>
+        </w:rPr>
+      </w:pPr>
+      <w:r>
+        <w:rPr>
+          <w:rFonts w:ascii="Times New Roman" w:hAnsi="Times New Roman" w:cs="Times New Roman"/>
+          <w:sz w:val="32"/>
+          <w:szCs w:val="32"/>
+        </w:rPr>
+        <w:t xml:space="preserve">Kolejny wykres powinien przybliżyć ten temat </w:t>
+      </w:r>
+    </w:p>
+    <w:p>
+      <w:pPr>
+        <w:rPr>
+          <w:rFonts w:ascii="Times New Roman" w:hAnsi="Times New Roman" w:cs="Times New Roman"/>
+          <w:sz w:val="32"/>
+          <w:szCs w:val="32"/>
+          <w:lang w:val="en-US"/>
+        </w:rPr>
+      </w:pPr>
+      <w:r>
+        <w:rPr>
+          <w:rFonts w:ascii="Times New Roman" w:hAnsi="Times New Roman" w:cs="Times New Roman"/>
+          <w:sz w:val="32"/>
+          <w:szCs w:val="32"/>
+          <w:lang w:val="en-US"/>
+        </w:rPr>
+        <w:t xml:space="preserve">The subsequent graph should coapt this </w:t>
+      </w:r>
+      <w:r>
+        <w:rPr>
+          <w:rFonts w:ascii="Times New Roman" w:hAnsi="Times New Roman" w:cs="Times New Roman"/>
+          <w:sz w:val="32"/>
+          <w:szCs w:val="32"/>
+          <w:lang w:val="en-US"/>
+        </w:rPr>
+        <w:t>topic</w:t>
+      </w:r>
+      <w:r>
+        <w:rPr>
+          <w:rFonts w:ascii="Times New Roman" w:hAnsi="Times New Roman" w:cs="Times New Roman"/>
+          <w:sz w:val="32"/>
+          <w:szCs w:val="32"/>
+          <w:lang w:val="en-US"/>
+        </w:rPr>
+        <w:t>.</w:t>
+      </w:r>
+    </w:p>
+    <w:p>
+      <w:pPr>
+        <w:rPr>
+          <w:rFonts w:ascii="Times New Roman" w:hAnsi="Times New Roman" w:cs="Times New Roman"/>
+          <w:b/>
+          <w:sz w:val="32"/>
+          <w:szCs w:val="32"/>
+        </w:rPr>
+      </w:pPr>
+      <w:r>
+        <w:rPr>
+          <w:rFonts w:ascii="Times New Roman" w:hAnsi="Times New Roman" w:cs="Times New Roman"/>
+          <w:b/>
+          <w:sz w:val="32"/>
+          <w:szCs w:val="32"/>
+        </w:rPr>
+        <w:t xml:space="preserve">In </w:t>
+      </w:r>
+      <w:proofErr w:type="spellStart"/>
+      <w:r>
+        <w:rPr>
+          <w:rFonts w:ascii="Times New Roman" w:hAnsi="Times New Roman" w:cs="Times New Roman"/>
+          <w:b/>
+          <w:sz w:val="32"/>
+          <w:szCs w:val="32"/>
+        </w:rPr>
+        <w:t>due</w:t>
+      </w:r>
+      <w:proofErr w:type="spellEnd"/>
+      <w:r>
+        <w:rPr>
+          <w:rFonts w:ascii="Times New Roman" w:hAnsi="Times New Roman" w:cs="Times New Roman"/>
+          <w:b/>
+          <w:sz w:val="32"/>
+          <w:szCs w:val="32"/>
+        </w:rPr>
+        <w:t xml:space="preserve"> </w:t>
+      </w:r>
+      <w:proofErr w:type="spellStart"/>
+      <w:r>
+        <w:rPr>
+          <w:rFonts w:ascii="Times New Roman" w:hAnsi="Times New Roman" w:cs="Times New Roman"/>
+          <w:b/>
+          <w:sz w:val="32"/>
+          <w:szCs w:val="32"/>
+        </w:rPr>
+        <w:t>course</w:t>
+      </w:r>
+      <w:proofErr w:type="spellEnd"/>
+    </w:p>
+    <w:p>
+      <w:pPr>
+        <w:rPr>
+          <w:rFonts w:ascii="Times New Roman" w:hAnsi="Times New Roman" w:cs="Times New Roman"/>
+          <w:sz w:val="32"/>
+          <w:szCs w:val="32"/>
+        </w:rPr>
+      </w:pPr>
+      <w:r>
+        <w:rPr>
+          <w:rFonts w:ascii="Times New Roman" w:hAnsi="Times New Roman" w:cs="Times New Roman"/>
+          <w:sz w:val="32"/>
+          <w:szCs w:val="32"/>
+        </w:rPr>
+        <w:t xml:space="preserve">Damy wam znać we właściwym czasie </w:t>
+      </w:r>
+    </w:p>
+    <w:p>
+      <w:pPr>
+        <w:rPr>
+          <w:rFonts w:ascii="Times New Roman" w:hAnsi="Times New Roman" w:cs="Times New Roman"/>
+          <w:sz w:val="32"/>
+          <w:szCs w:val="32"/>
+          <w:lang w:val="en-US"/>
+        </w:rPr>
+      </w:pPr>
+      <w:r>
+        <w:rPr>
+          <w:rFonts w:ascii="Times New Roman" w:hAnsi="Times New Roman" w:cs="Times New Roman"/>
+          <w:sz w:val="32"/>
+          <w:szCs w:val="32"/>
+          <w:lang w:val="en-US"/>
+        </w:rPr>
+        <w:t xml:space="preserve">We </w:t>
+      </w:r>
+      <w:r>
+        <w:rPr>
+          <w:rFonts w:ascii="Times New Roman" w:hAnsi="Times New Roman" w:cs="Times New Roman"/>
+          <w:sz w:val="32"/>
+          <w:szCs w:val="32"/>
+          <w:lang w:val="en-US"/>
+        </w:rPr>
+        <w:t xml:space="preserve">will </w:t>
+      </w:r>
+      <w:r>
+        <w:rPr>
+          <w:rFonts w:ascii="Times New Roman" w:hAnsi="Times New Roman" w:cs="Times New Roman"/>
+          <w:sz w:val="32"/>
+          <w:szCs w:val="32"/>
+          <w:lang w:val="en-US"/>
+        </w:rPr>
+        <w:t>let you know in due course.</w:t>
+      </w:r>
+    </w:p>
+    <w:p>
+      <w:pPr>
+        <w:rPr>
+          <w:rFonts w:ascii="Times New Roman" w:hAnsi="Times New Roman" w:cs="Times New Roman"/>
+          <w:b/>
+          <w:sz w:val="32"/>
+          <w:szCs w:val="32"/>
+        </w:rPr>
+      </w:pPr>
+      <w:r>
+        <w:rPr>
+          <w:rFonts w:ascii="Times New Roman" w:hAnsi="Times New Roman" w:cs="Times New Roman"/>
+          <w:b/>
+          <w:sz w:val="32"/>
+          <w:szCs w:val="32"/>
+        </w:rPr>
+        <w:t xml:space="preserve">In </w:t>
+      </w:r>
+      <w:proofErr w:type="spellStart"/>
+      <w:r>
+        <w:rPr>
+          <w:rFonts w:ascii="Times New Roman" w:hAnsi="Times New Roman" w:cs="Times New Roman"/>
+          <w:b/>
+          <w:sz w:val="32"/>
+          <w:szCs w:val="32"/>
+        </w:rPr>
+        <w:t>either</w:t>
+      </w:r>
+      <w:proofErr w:type="spellEnd"/>
+      <w:r>
+        <w:rPr>
+          <w:rFonts w:ascii="Times New Roman" w:hAnsi="Times New Roman" w:cs="Times New Roman"/>
+          <w:b/>
+          <w:sz w:val="32"/>
+          <w:szCs w:val="32"/>
+        </w:rPr>
+        <w:t xml:space="preserve"> </w:t>
+      </w:r>
+      <w:proofErr w:type="spellStart"/>
+      <w:r>
+        <w:rPr>
+          <w:rFonts w:ascii="Times New Roman" w:hAnsi="Times New Roman" w:cs="Times New Roman"/>
+          <w:b/>
+          <w:sz w:val="32"/>
+          <w:szCs w:val="32"/>
+        </w:rPr>
+        <w:t>case</w:t>
+      </w:r>
+      <w:proofErr w:type="spellEnd"/>
+    </w:p>
+    <w:p>
+      <w:pPr>
+        <w:rPr>
+          <w:rFonts w:ascii="Times New Roman" w:hAnsi="Times New Roman" w:cs="Times New Roman"/>
+          <w:sz w:val="32"/>
+          <w:szCs w:val="32"/>
+        </w:rPr>
+      </w:pPr>
+      <w:r>
+        <w:rPr>
+          <w:rFonts w:ascii="Times New Roman" w:hAnsi="Times New Roman" w:cs="Times New Roman"/>
+          <w:sz w:val="32"/>
+          <w:szCs w:val="32"/>
+        </w:rPr>
+        <w:t>W każdym</w:t>
+      </w:r>
+      <w:r>
+        <w:rPr>
+          <w:rFonts w:ascii="Times New Roman" w:hAnsi="Times New Roman" w:cs="Times New Roman"/>
+          <w:sz w:val="32"/>
+          <w:szCs w:val="32"/>
+        </w:rPr>
+        <w:t xml:space="preserve"> przypadku będzie to dla was</w:t>
+      </w:r>
+      <w:r>
+        <w:rPr>
+          <w:rFonts w:ascii="Times New Roman" w:hAnsi="Times New Roman" w:cs="Times New Roman"/>
+          <w:sz w:val="32"/>
+          <w:szCs w:val="32"/>
+        </w:rPr>
+        <w:t xml:space="preserve"> korzystne</w:t>
+      </w:r>
+    </w:p>
+    <w:p>
+      <w:pPr>
+        <w:rPr>
+          <w:rFonts w:ascii="Times New Roman" w:hAnsi="Times New Roman" w:cs="Times New Roman"/>
+          <w:sz w:val="32"/>
+          <w:szCs w:val="32"/>
+          <w:lang w:val="en-US"/>
+        </w:rPr>
+      </w:pPr>
+      <w:r>
+        <w:rPr>
+          <w:rFonts w:ascii="Times New Roman" w:hAnsi="Times New Roman" w:cs="Times New Roman"/>
+          <w:sz w:val="32"/>
+          <w:szCs w:val="32"/>
+          <w:lang w:val="en-US"/>
+        </w:rPr>
+        <w:t>In eit</w:t>
+      </w:r>
+      <w:r>
+        <w:rPr>
+          <w:rFonts w:ascii="Times New Roman" w:hAnsi="Times New Roman" w:cs="Times New Roman"/>
+          <w:sz w:val="32"/>
+          <w:szCs w:val="32"/>
+          <w:lang w:val="en-US"/>
+        </w:rPr>
+        <w:t>her case it will be beneficial for you.</w:t>
+      </w:r>
+    </w:p>
+    <w:p>
+      <w:pPr>
+        <w:rPr>
+          <w:rFonts w:ascii="Times New Roman" w:hAnsi="Times New Roman" w:cs="Times New Roman"/>
+          <w:b/>
+          <w:sz w:val="32"/>
+          <w:szCs w:val="32"/>
+        </w:rPr>
+      </w:pPr>
+      <w:r>
+        <w:rPr>
+          <w:rFonts w:ascii="Times New Roman" w:hAnsi="Times New Roman" w:cs="Times New Roman"/>
+          <w:b/>
+          <w:sz w:val="32"/>
+          <w:szCs w:val="32"/>
+        </w:rPr>
+        <w:lastRenderedPageBreak/>
+        <w:t xml:space="preserve">In </w:t>
+      </w:r>
+      <w:proofErr w:type="spellStart"/>
+      <w:r>
+        <w:rPr>
+          <w:rFonts w:ascii="Times New Roman" w:hAnsi="Times New Roman" w:cs="Times New Roman"/>
+          <w:b/>
+          <w:sz w:val="32"/>
+          <w:szCs w:val="32"/>
+        </w:rPr>
+        <w:t>any</w:t>
+      </w:r>
+      <w:proofErr w:type="spellEnd"/>
+      <w:r>
+        <w:rPr>
+          <w:rFonts w:ascii="Times New Roman" w:hAnsi="Times New Roman" w:cs="Times New Roman"/>
+          <w:b/>
+          <w:sz w:val="32"/>
+          <w:szCs w:val="32"/>
+        </w:rPr>
+        <w:t xml:space="preserve"> event</w:t>
+      </w:r>
+    </w:p>
+    <w:p>
+      <w:pPr>
+        <w:rPr>
+          <w:rFonts w:ascii="Times New Roman" w:hAnsi="Times New Roman" w:cs="Times New Roman"/>
+          <w:sz w:val="32"/>
+          <w:szCs w:val="32"/>
+        </w:rPr>
+      </w:pPr>
+      <w:r>
+        <w:rPr>
+          <w:rFonts w:ascii="Times New Roman" w:hAnsi="Times New Roman" w:cs="Times New Roman"/>
+          <w:sz w:val="32"/>
+          <w:szCs w:val="32"/>
+        </w:rPr>
+        <w:t>W</w:t>
+      </w:r>
+      <w:r>
+        <w:rPr>
+          <w:rFonts w:ascii="Times New Roman" w:hAnsi="Times New Roman" w:cs="Times New Roman"/>
+          <w:sz w:val="32"/>
+          <w:szCs w:val="32"/>
+        </w:rPr>
+        <w:t xml:space="preserve"> </w:t>
+      </w:r>
+      <w:r>
+        <w:rPr>
+          <w:rFonts w:ascii="Times New Roman" w:hAnsi="Times New Roman" w:cs="Times New Roman"/>
+          <w:sz w:val="32"/>
+          <w:szCs w:val="32"/>
+        </w:rPr>
+        <w:t>każdym bądź razie będziemy w kontakcie</w:t>
+      </w:r>
+    </w:p>
+    <w:p>
+      <w:pPr>
+        <w:rPr>
+          <w:rFonts w:ascii="Times New Roman" w:hAnsi="Times New Roman" w:cs="Times New Roman"/>
+          <w:sz w:val="32"/>
+          <w:szCs w:val="32"/>
+          <w:lang w:val="en-US"/>
+        </w:rPr>
+      </w:pPr>
+      <w:r>
+        <w:rPr>
+          <w:rFonts w:ascii="Times New Roman" w:hAnsi="Times New Roman" w:cs="Times New Roman"/>
+          <w:sz w:val="32"/>
+          <w:szCs w:val="32"/>
+          <w:lang w:val="en-US"/>
+        </w:rPr>
+        <w:t>In any event we will be in touch.</w:t>
+      </w:r>
+    </w:p>
+    <w:p>
+      <w:pPr>
+        <w:rPr>
+          <w:rFonts w:ascii="Times New Roman" w:hAnsi="Times New Roman" w:cs="Times New Roman"/>
+          <w:b/>
+          <w:sz w:val="32"/>
+          <w:szCs w:val="32"/>
+        </w:rPr>
+      </w:pPr>
+      <w:proofErr w:type="spellStart"/>
+      <w:r>
+        <w:rPr>
+          <w:rFonts w:ascii="Times New Roman" w:hAnsi="Times New Roman" w:cs="Times New Roman"/>
+          <w:b/>
+          <w:sz w:val="32"/>
+          <w:szCs w:val="32"/>
+        </w:rPr>
+        <w:t>That</w:t>
+      </w:r>
+      <w:proofErr w:type="spellEnd"/>
+      <w:r>
+        <w:rPr>
+          <w:rFonts w:ascii="Times New Roman" w:hAnsi="Times New Roman" w:cs="Times New Roman"/>
+          <w:b/>
+          <w:sz w:val="32"/>
+          <w:szCs w:val="32"/>
+        </w:rPr>
+        <w:t xml:space="preserve"> is to </w:t>
+      </w:r>
+      <w:proofErr w:type="spellStart"/>
+      <w:r>
+        <w:rPr>
+          <w:rFonts w:ascii="Times New Roman" w:hAnsi="Times New Roman" w:cs="Times New Roman"/>
+          <w:b/>
+          <w:sz w:val="32"/>
+          <w:szCs w:val="32"/>
+        </w:rPr>
+        <w:t>say</w:t>
+      </w:r>
+      <w:proofErr w:type="spellEnd"/>
+    </w:p>
+    <w:p>
+      <w:pPr>
+        <w:rPr>
+          <w:rFonts w:ascii="Times New Roman" w:hAnsi="Times New Roman" w:cs="Times New Roman"/>
+          <w:sz w:val="32"/>
+          <w:szCs w:val="32"/>
+        </w:rPr>
+      </w:pPr>
+      <w:r>
+        <w:rPr>
+          <w:rFonts w:ascii="Times New Roman" w:hAnsi="Times New Roman" w:cs="Times New Roman"/>
+          <w:sz w:val="32"/>
+          <w:szCs w:val="32"/>
+        </w:rPr>
+        <w:t>To znaczy 2 miliony w przeciągu następnych 2 lat</w:t>
+      </w:r>
+    </w:p>
+    <w:p>
+      <w:pPr>
+        <w:rPr>
+          <w:rFonts w:ascii="Times New Roman" w:hAnsi="Times New Roman" w:cs="Times New Roman"/>
+          <w:sz w:val="32"/>
+          <w:szCs w:val="32"/>
+          <w:lang w:val="en-US"/>
+        </w:rPr>
+      </w:pPr>
+      <w:r>
+        <w:rPr>
+          <w:rFonts w:ascii="Times New Roman" w:hAnsi="Times New Roman" w:cs="Times New Roman"/>
+          <w:sz w:val="32"/>
+          <w:szCs w:val="32"/>
+          <w:lang w:val="en-US"/>
+        </w:rPr>
+        <w:t>This is to say 2 million</w:t>
+      </w:r>
+      <w:r>
+        <w:rPr>
+          <w:rFonts w:ascii="Times New Roman" w:hAnsi="Times New Roman" w:cs="Times New Roman"/>
+          <w:sz w:val="32"/>
+          <w:szCs w:val="32"/>
+          <w:lang w:val="en-US"/>
+        </w:rPr>
+        <w:t xml:space="preserve"> within next two years.</w:t>
+      </w:r>
+    </w:p>
+    <w:p>
+      <w:pPr>
+        <w:rPr>
+          <w:rFonts w:ascii="Times New Roman" w:hAnsi="Times New Roman" w:cs="Times New Roman"/>
+          <w:b/>
+          <w:sz w:val="32"/>
+          <w:szCs w:val="32"/>
+        </w:rPr>
+      </w:pPr>
+      <w:r>
+        <w:rPr>
+          <w:rFonts w:ascii="Times New Roman" w:hAnsi="Times New Roman" w:cs="Times New Roman"/>
+          <w:b/>
+          <w:sz w:val="32"/>
+          <w:szCs w:val="32"/>
+        </w:rPr>
+        <w:t xml:space="preserve">With </w:t>
+      </w:r>
+      <w:proofErr w:type="spellStart"/>
+      <w:r>
+        <w:rPr>
+          <w:rFonts w:ascii="Times New Roman" w:hAnsi="Times New Roman" w:cs="Times New Roman"/>
+          <w:b/>
+          <w:sz w:val="32"/>
+          <w:szCs w:val="32"/>
+        </w:rPr>
+        <w:t>this</w:t>
+      </w:r>
+      <w:proofErr w:type="spellEnd"/>
+      <w:r>
+        <w:rPr>
+          <w:rFonts w:ascii="Times New Roman" w:hAnsi="Times New Roman" w:cs="Times New Roman"/>
+          <w:b/>
+          <w:sz w:val="32"/>
+          <w:szCs w:val="32"/>
+        </w:rPr>
+        <w:t xml:space="preserve"> in </w:t>
+      </w:r>
+      <w:proofErr w:type="spellStart"/>
+      <w:r>
+        <w:rPr>
+          <w:rFonts w:ascii="Times New Roman" w:hAnsi="Times New Roman" w:cs="Times New Roman"/>
+          <w:b/>
+          <w:sz w:val="32"/>
+          <w:szCs w:val="32"/>
+        </w:rPr>
+        <w:t>mind</w:t>
+      </w:r>
+      <w:proofErr w:type="spellEnd"/>
+    </w:p>
+    <w:p>
+      <w:pPr>
+        <w:rPr>
+          <w:rFonts w:ascii="Times New Roman" w:hAnsi="Times New Roman" w:cs="Times New Roman"/>
+          <w:sz w:val="32"/>
+          <w:szCs w:val="32"/>
+        </w:rPr>
+      </w:pPr>
+      <w:r>
+        <w:rPr>
+          <w:rFonts w:ascii="Times New Roman" w:hAnsi="Times New Roman" w:cs="Times New Roman"/>
+          <w:sz w:val="32"/>
+          <w:szCs w:val="32"/>
+        </w:rPr>
+        <w:t>Mając to na uwadze zrobimy wszystko co w naszej mocy by to rozwiązanie ułatwiło zarządzanie tym oddziałem</w:t>
+      </w:r>
+    </w:p>
+    <w:p>
+      <w:pPr>
+        <w:rPr>
+          <w:rFonts w:ascii="Times New Roman" w:hAnsi="Times New Roman" w:cs="Times New Roman"/>
+          <w:sz w:val="32"/>
+          <w:szCs w:val="32"/>
+          <w:lang w:val="en-US"/>
+        </w:rPr>
+      </w:pPr>
+      <w:r>
+        <w:rPr>
+          <w:rFonts w:ascii="Times New Roman" w:hAnsi="Times New Roman" w:cs="Times New Roman"/>
+          <w:sz w:val="32"/>
+          <w:szCs w:val="32"/>
+          <w:lang w:val="en-US"/>
+        </w:rPr>
+        <w:t xml:space="preserve">With this in mind we will do </w:t>
+      </w:r>
+      <w:r>
+        <w:rPr>
+          <w:rFonts w:ascii="Times New Roman" w:hAnsi="Times New Roman" w:cs="Times New Roman"/>
+          <w:sz w:val="32"/>
+          <w:szCs w:val="32"/>
+          <w:lang w:val="en-US"/>
+        </w:rPr>
+        <w:t>our best to this solution facilitate management of this unit.</w:t>
+      </w:r>
+    </w:p>
+    <w:p>
+      <w:pPr>
+        <w:rPr>
+          <w:rFonts w:ascii="Times New Roman" w:hAnsi="Times New Roman" w:cs="Times New Roman"/>
+          <w:b/>
+          <w:sz w:val="32"/>
+          <w:szCs w:val="32"/>
+        </w:rPr>
+      </w:pPr>
+      <w:proofErr w:type="spellStart"/>
+      <w:r>
+        <w:rPr>
+          <w:rFonts w:ascii="Times New Roman" w:hAnsi="Times New Roman" w:cs="Times New Roman"/>
+          <w:b/>
+          <w:sz w:val="32"/>
+          <w:szCs w:val="32"/>
+        </w:rPr>
+        <w:t>Above</w:t>
+      </w:r>
+      <w:proofErr w:type="spellEnd"/>
+      <w:r>
+        <w:rPr>
+          <w:rFonts w:ascii="Times New Roman" w:hAnsi="Times New Roman" w:cs="Times New Roman"/>
+          <w:b/>
+          <w:sz w:val="32"/>
+          <w:szCs w:val="32"/>
+        </w:rPr>
+        <w:t xml:space="preserve"> </w:t>
+      </w:r>
+      <w:proofErr w:type="spellStart"/>
+      <w:r>
+        <w:rPr>
+          <w:rFonts w:ascii="Times New Roman" w:hAnsi="Times New Roman" w:cs="Times New Roman"/>
+          <w:b/>
+          <w:sz w:val="32"/>
+          <w:szCs w:val="32"/>
+        </w:rPr>
+        <w:t>all</w:t>
+      </w:r>
+      <w:proofErr w:type="spellEnd"/>
+    </w:p>
+    <w:p>
+      <w:pPr>
+        <w:rPr>
+          <w:rFonts w:ascii="Times New Roman" w:hAnsi="Times New Roman" w:cs="Times New Roman"/>
+          <w:sz w:val="32"/>
+          <w:szCs w:val="32"/>
+        </w:rPr>
+      </w:pPr>
+      <w:r>
+        <w:rPr>
+          <w:rFonts w:ascii="Times New Roman" w:hAnsi="Times New Roman" w:cs="Times New Roman"/>
+          <w:sz w:val="32"/>
+          <w:szCs w:val="32"/>
+        </w:rPr>
+        <w:t>Ponad wszystko cenimy</w:t>
+      </w:r>
+      <w:r>
+        <w:rPr>
+          <w:rFonts w:ascii="Times New Roman" w:hAnsi="Times New Roman" w:cs="Times New Roman"/>
+          <w:sz w:val="32"/>
+          <w:szCs w:val="32"/>
+        </w:rPr>
+        <w:t xml:space="preserve"> sobie dobre relacje z klientem</w:t>
+      </w:r>
+    </w:p>
+    <w:p>
+      <w:pPr>
+        <w:rPr>
+          <w:rFonts w:ascii="Times New Roman" w:hAnsi="Times New Roman" w:cs="Times New Roman"/>
+          <w:sz w:val="32"/>
+          <w:szCs w:val="32"/>
+          <w:lang w:val="en-US"/>
+        </w:rPr>
+      </w:pPr>
+      <w:r>
+        <w:rPr>
+          <w:rFonts w:ascii="Times New Roman" w:hAnsi="Times New Roman" w:cs="Times New Roman"/>
+          <w:sz w:val="32"/>
+          <w:szCs w:val="32"/>
+          <w:lang w:val="en-US"/>
+        </w:rPr>
+        <w:t>Above all we appreciate good relations with clients.</w:t>
+      </w:r>
+    </w:p>
+    <w:p>
+      <w:pPr>
+        <w:rPr>
+          <w:rFonts w:ascii="Times New Roman" w:hAnsi="Times New Roman" w:cs="Times New Roman"/>
+          <w:b/>
+          <w:sz w:val="32"/>
+          <w:szCs w:val="32"/>
+        </w:rPr>
+      </w:pPr>
+      <w:proofErr w:type="spellStart"/>
+      <w:r>
+        <w:rPr>
+          <w:rFonts w:ascii="Times New Roman" w:hAnsi="Times New Roman" w:cs="Times New Roman"/>
+          <w:b/>
+          <w:sz w:val="32"/>
+          <w:szCs w:val="32"/>
+        </w:rPr>
+        <w:t>Admittedly</w:t>
+      </w:r>
+      <w:proofErr w:type="spellEnd"/>
+      <w:r>
+        <w:rPr>
+          <w:rFonts w:ascii="Times New Roman" w:hAnsi="Times New Roman" w:cs="Times New Roman"/>
+          <w:b/>
+          <w:sz w:val="32"/>
+          <w:szCs w:val="32"/>
+        </w:rPr>
+        <w:t xml:space="preserve">, </w:t>
+      </w:r>
+      <w:proofErr w:type="spellStart"/>
+      <w:r>
+        <w:rPr>
+          <w:rFonts w:ascii="Times New Roman" w:hAnsi="Times New Roman" w:cs="Times New Roman"/>
+          <w:b/>
+          <w:sz w:val="32"/>
+          <w:szCs w:val="32"/>
+        </w:rPr>
+        <w:t>nevertheless</w:t>
+      </w:r>
+      <w:proofErr w:type="spellEnd"/>
+    </w:p>
+    <w:p>
+      <w:pPr>
+        <w:rPr>
+          <w:rFonts w:ascii="Times New Roman" w:hAnsi="Times New Roman" w:cs="Times New Roman"/>
+          <w:sz w:val="32"/>
+          <w:szCs w:val="32"/>
+        </w:rPr>
+      </w:pPr>
+      <w:r>
+        <w:rPr>
+          <w:rFonts w:ascii="Times New Roman" w:hAnsi="Times New Roman" w:cs="Times New Roman"/>
+          <w:sz w:val="32"/>
+          <w:szCs w:val="32"/>
+        </w:rPr>
+        <w:t>Wprawdzie nie będziemy wstanie zrealizować tego projektu w tak zastraszającym tempie jednakże wynik przerośnie państwa oczekiwania</w:t>
+      </w:r>
+    </w:p>
+    <w:p>
+      <w:pPr>
+        <w:rPr>
+          <w:rFonts w:ascii="Times New Roman" w:hAnsi="Times New Roman" w:cs="Times New Roman"/>
+          <w:sz w:val="32"/>
+          <w:szCs w:val="32"/>
+          <w:lang w:val="en-US"/>
+        </w:rPr>
+      </w:pPr>
+      <w:r>
+        <w:rPr>
+          <w:rFonts w:ascii="Times New Roman" w:hAnsi="Times New Roman" w:cs="Times New Roman"/>
+          <w:sz w:val="32"/>
+          <w:szCs w:val="32"/>
+          <w:lang w:val="en-US"/>
+        </w:rPr>
+        <w:t xml:space="preserve">Admittedly we will not be able to realize this project </w:t>
+      </w:r>
+      <w:r>
+        <w:rPr>
+          <w:rFonts w:ascii="Times New Roman" w:hAnsi="Times New Roman" w:cs="Times New Roman"/>
+          <w:sz w:val="32"/>
+          <w:szCs w:val="32"/>
+          <w:lang w:val="en-US"/>
+        </w:rPr>
+        <w:t>at</w:t>
+      </w:r>
+      <w:r>
+        <w:rPr>
+          <w:rFonts w:ascii="Times New Roman" w:hAnsi="Times New Roman" w:cs="Times New Roman"/>
+          <w:sz w:val="32"/>
+          <w:szCs w:val="32"/>
+          <w:lang w:val="en-US"/>
+        </w:rPr>
+        <w:t xml:space="preserve"> such </w:t>
+      </w:r>
+      <w:r>
+        <w:rPr>
+          <w:rFonts w:ascii="Times New Roman" w:hAnsi="Times New Roman" w:cs="Times New Roman"/>
+          <w:sz w:val="32"/>
+          <w:szCs w:val="32"/>
+          <w:lang w:val="en-US"/>
+        </w:rPr>
+        <w:t>intimidating pace nevertheless the result will be above your expectation.</w:t>
+      </w:r>
+    </w:p>
+    <w:p>
+      <w:pPr>
+        <w:rPr>
+          <w:rFonts w:ascii="Times New Roman" w:hAnsi="Times New Roman" w:cs="Times New Roman"/>
+          <w:sz w:val="32"/>
+          <w:szCs w:val="32"/>
+          <w:lang w:val="en-US"/>
+        </w:rPr>
+      </w:pPr>
       <w:bookmarkStart w:id="0" w:name="_GoBack"/>
       <w:bookmarkEnd w:id="0"/>
-      <w:r>
-        <w:rPr>
-          <w:rFonts w:ascii="Times New Roman" w:hAnsi="Times New Roman" w:cs="Times New Roman"/>
-          <w:sz w:val="32"/>
-          <w:szCs w:val="32"/>
-          <w:lang w:val="en-US"/>
-        </w:rPr>
-        <w:t>y to pepsi we don’t constrain our</w:t>
-      </w:r>
-      <w:r>
-        <w:rPr>
-          <w:rFonts w:ascii="Times New Roman" w:hAnsi="Times New Roman" w:cs="Times New Roman"/>
-          <w:sz w:val="32"/>
-          <w:szCs w:val="32"/>
-          <w:lang w:val="en-US"/>
-        </w:rPr>
-        <w:t xml:space="preserve">selves </w:t>
-      </w:r>
-      <w:r>
-        <w:rPr>
-          <w:rFonts w:ascii="Times New Roman" w:hAnsi="Times New Roman" w:cs="Times New Roman"/>
-          <w:sz w:val="32"/>
-          <w:szCs w:val="32"/>
-          <w:lang w:val="en-US"/>
-        </w:rPr>
-        <w:t>to one</w:t>
-      </w:r>
-      <w:r>
-        <w:rPr>
-          <w:rFonts w:ascii="Times New Roman" w:hAnsi="Times New Roman" w:cs="Times New Roman"/>
-          <w:sz w:val="32"/>
-          <w:szCs w:val="32"/>
-          <w:lang w:val="en-US"/>
-        </w:rPr>
-        <w:t xml:space="preserve"> assortment.</w:t>
-      </w:r>
-    </w:p>
-    <w:p>
-      <w:pPr>
-        <w:pStyle w:val="Akapitzlist"/>
-        <w:rPr>
-          <w:rFonts w:ascii="Times New Roman" w:hAnsi="Times New Roman" w:cs="Times New Roman"/>
-          <w:sz w:val="32"/>
-          <w:szCs w:val="32"/>
-          <w:lang w:val="en-US"/>
-        </w:rPr>
-      </w:pPr>
-    </w:p>
-    <w:p>
-      <w:pPr>
-        <w:rPr>
-          <w:rFonts w:ascii="Times New Roman" w:hAnsi="Times New Roman" w:cs="Times New Roman"/>
-          <w:sz w:val="32"/>
-          <w:szCs w:val="32"/>
-          <w:lang w:val="en-US"/>
-        </w:rPr>
-      </w:pPr>
-    </w:p>
-    <w:p>
-      <w:pPr>
-        <w:rPr>
-          <w:rFonts w:ascii="Times New Roman" w:hAnsi="Times New Roman" w:cs="Times New Roman"/>
-          <w:sz w:val="32"/>
-          <w:szCs w:val="32"/>
-          <w:lang w:val="en-US"/>
-        </w:rPr>
-      </w:pPr>
-      <w:r>
-        <w:rPr>
-          <w:rFonts w:ascii="Times New Roman" w:hAnsi="Times New Roman" w:cs="Times New Roman"/>
-          <w:sz w:val="32"/>
-          <w:szCs w:val="32"/>
-          <w:lang w:val="en-US"/>
-        </w:rPr>
-        <w:t xml:space="preserve">In order to/with a view to , </w:t>
-      </w:r>
-      <w:r>
-        <w:rPr>
-          <w:rFonts w:ascii="Times New Roman" w:hAnsi="Times New Roman" w:cs="Times New Roman"/>
-          <w:sz w:val="32"/>
-          <w:szCs w:val="32"/>
-          <w:lang w:val="en-US"/>
-        </w:rPr>
-        <w:t>thus, therefore, Having that in mind, undoubtedly</w:t>
-      </w:r>
-    </w:p>
-    <w:p>
-      <w:pPr>
-        <w:rPr>
-          <w:rFonts w:ascii="Times New Roman" w:hAnsi="Times New Roman" w:cs="Times New Roman"/>
-          <w:sz w:val="32"/>
-          <w:szCs w:val="32"/>
-          <w:lang w:val="en-US"/>
-        </w:rPr>
-      </w:pPr>
-    </w:p>
-    <w:p>
-      <w:pPr>
-        <w:rPr>
-          <w:rFonts w:ascii="Times New Roman" w:hAnsi="Times New Roman" w:cs="Times New Roman"/>
-          <w:b/>
-          <w:sz w:val="32"/>
-          <w:szCs w:val="32"/>
-        </w:rPr>
-      </w:pPr>
-      <w:r>
-        <w:rPr>
-          <w:rFonts w:ascii="Times New Roman" w:hAnsi="Times New Roman" w:cs="Times New Roman"/>
-          <w:b/>
-          <w:sz w:val="32"/>
-          <w:szCs w:val="32"/>
-          <w:lang w:val="en-US"/>
-        </w:rPr>
-        <w:t xml:space="preserve">                            </w:t>
-      </w:r>
-      <w:r>
-        <w:rPr>
-          <w:rFonts w:ascii="Times New Roman" w:hAnsi="Times New Roman" w:cs="Times New Roman"/>
-          <w:b/>
-          <w:sz w:val="32"/>
-          <w:szCs w:val="32"/>
-        </w:rPr>
-        <w:t>Formal linking words</w:t>
-      </w:r>
-    </w:p>
-    <w:p>
-      <w:pPr>
-        <w:rPr>
-          <w:rFonts w:ascii="Times New Roman" w:hAnsi="Times New Roman" w:cs="Times New Roman"/>
-          <w:b/>
-          <w:sz w:val="32"/>
-          <w:szCs w:val="32"/>
-        </w:rPr>
-      </w:pPr>
-    </w:p>
-    <w:p>
-      <w:pPr>
-        <w:rPr>
-          <w:rFonts w:ascii="Times New Roman" w:hAnsi="Times New Roman" w:cs="Times New Roman"/>
-          <w:b/>
-          <w:sz w:val="32"/>
-          <w:szCs w:val="32"/>
-        </w:rPr>
-      </w:pPr>
-      <w:r>
-        <w:rPr>
-          <w:rFonts w:ascii="Times New Roman" w:hAnsi="Times New Roman" w:cs="Times New Roman"/>
-          <w:b/>
-          <w:sz w:val="32"/>
-          <w:szCs w:val="32"/>
-        </w:rPr>
-        <w:t>Nonetheless</w:t>
-      </w:r>
-    </w:p>
-    <w:p>
-      <w:pPr>
-        <w:rPr>
-          <w:rFonts w:ascii="Times New Roman" w:hAnsi="Times New Roman" w:cs="Times New Roman"/>
-          <w:sz w:val="32"/>
-          <w:szCs w:val="32"/>
-        </w:rPr>
-      </w:pPr>
-      <w:r>
-        <w:rPr>
-          <w:rFonts w:ascii="Times New Roman" w:hAnsi="Times New Roman" w:cs="Times New Roman"/>
-          <w:sz w:val="32"/>
-          <w:szCs w:val="32"/>
-        </w:rPr>
-        <w:t>Nie mniej jednak nie zaważy to na naszej końcowej decyzji</w:t>
-      </w:r>
-    </w:p>
-    <w:p>
-      <w:pPr>
-        <w:rPr>
-          <w:rFonts w:ascii="Times New Roman" w:hAnsi="Times New Roman" w:cs="Times New Roman"/>
-          <w:b/>
-          <w:sz w:val="32"/>
-          <w:szCs w:val="32"/>
-        </w:rPr>
-      </w:pPr>
-      <w:r>
-        <w:rPr>
-          <w:rFonts w:ascii="Times New Roman" w:hAnsi="Times New Roman" w:cs="Times New Roman"/>
-          <w:b/>
-          <w:sz w:val="32"/>
-          <w:szCs w:val="32"/>
-        </w:rPr>
-        <w:t>Subsequent</w:t>
-      </w:r>
-    </w:p>
-    <w:p>
-      <w:pPr>
-        <w:rPr>
-          <w:rFonts w:ascii="Times New Roman" w:hAnsi="Times New Roman" w:cs="Times New Roman"/>
-          <w:sz w:val="32"/>
-          <w:szCs w:val="32"/>
-        </w:rPr>
-      </w:pPr>
-      <w:r>
-        <w:rPr>
-          <w:rFonts w:ascii="Times New Roman" w:hAnsi="Times New Roman" w:cs="Times New Roman"/>
-          <w:sz w:val="32"/>
-          <w:szCs w:val="32"/>
-        </w:rPr>
-        <w:t xml:space="preserve">Kolejny wykres powinien przybliżyć ten temat </w:t>
-      </w:r>
-    </w:p>
-    <w:p>
-      <w:pPr>
-        <w:rPr>
-          <w:rFonts w:ascii="Times New Roman" w:hAnsi="Times New Roman" w:cs="Times New Roman"/>
-          <w:b/>
-          <w:sz w:val="32"/>
-          <w:szCs w:val="32"/>
-        </w:rPr>
-      </w:pPr>
-      <w:r>
-        <w:rPr>
-          <w:rFonts w:ascii="Times New Roman" w:hAnsi="Times New Roman" w:cs="Times New Roman"/>
-          <w:b/>
-          <w:sz w:val="32"/>
-          <w:szCs w:val="32"/>
-        </w:rPr>
-        <w:t>In due course</w:t>
-      </w:r>
-    </w:p>
-    <w:p>
-      <w:pPr>
-        <w:rPr>
-          <w:rFonts w:ascii="Times New Roman" w:hAnsi="Times New Roman" w:cs="Times New Roman"/>
-          <w:sz w:val="32"/>
-          <w:szCs w:val="32"/>
-        </w:rPr>
-      </w:pPr>
-      <w:r>
-        <w:rPr>
-          <w:rFonts w:ascii="Times New Roman" w:hAnsi="Times New Roman" w:cs="Times New Roman"/>
-          <w:sz w:val="32"/>
-          <w:szCs w:val="32"/>
-        </w:rPr>
-        <w:t xml:space="preserve">Damy wam znać we właściwym czasie </w:t>
-      </w:r>
-    </w:p>
-    <w:p>
-      <w:pPr>
-        <w:rPr>
-          <w:rFonts w:ascii="Times New Roman" w:hAnsi="Times New Roman" w:cs="Times New Roman"/>
-          <w:b/>
-          <w:sz w:val="32"/>
-          <w:szCs w:val="32"/>
-        </w:rPr>
-      </w:pPr>
-      <w:r>
-        <w:rPr>
-          <w:rFonts w:ascii="Times New Roman" w:hAnsi="Times New Roman" w:cs="Times New Roman"/>
-          <w:b/>
-          <w:sz w:val="32"/>
-          <w:szCs w:val="32"/>
-        </w:rPr>
-        <w:t>In either case</w:t>
-      </w:r>
-    </w:p>
-    <w:p>
-      <w:pPr>
-        <w:rPr>
-          <w:rFonts w:ascii="Times New Roman" w:hAnsi="Times New Roman" w:cs="Times New Roman"/>
-          <w:sz w:val="32"/>
-          <w:szCs w:val="32"/>
-        </w:rPr>
-      </w:pPr>
-      <w:r>
-        <w:rPr>
-          <w:rFonts w:ascii="Times New Roman" w:hAnsi="Times New Roman" w:cs="Times New Roman"/>
-          <w:sz w:val="32"/>
-          <w:szCs w:val="32"/>
-        </w:rPr>
-        <w:t>W każdym  przypadku będzie to dla was</w:t>
-      </w:r>
-      <w:r>
-        <w:rPr>
-          <w:rFonts w:ascii="Times New Roman" w:hAnsi="Times New Roman" w:cs="Times New Roman"/>
-          <w:sz w:val="32"/>
-          <w:szCs w:val="32"/>
-        </w:rPr>
-        <w:t xml:space="preserve"> korzystne</w:t>
-      </w:r>
-    </w:p>
-    <w:p>
-      <w:pPr>
-        <w:rPr>
-          <w:rFonts w:ascii="Times New Roman" w:hAnsi="Times New Roman" w:cs="Times New Roman"/>
-          <w:b/>
-          <w:sz w:val="32"/>
-          <w:szCs w:val="32"/>
-        </w:rPr>
-      </w:pPr>
-      <w:r>
-        <w:rPr>
-          <w:rFonts w:ascii="Times New Roman" w:hAnsi="Times New Roman" w:cs="Times New Roman"/>
-          <w:b/>
-          <w:sz w:val="32"/>
-          <w:szCs w:val="32"/>
-        </w:rPr>
-        <w:t>In any event</w:t>
-      </w:r>
-    </w:p>
-    <w:p>
-      <w:pPr>
-        <w:rPr>
-          <w:rFonts w:ascii="Times New Roman" w:hAnsi="Times New Roman" w:cs="Times New Roman"/>
-          <w:sz w:val="32"/>
-          <w:szCs w:val="32"/>
-        </w:rPr>
-      </w:pPr>
-      <w:r>
-        <w:rPr>
-          <w:rFonts w:ascii="Times New Roman" w:hAnsi="Times New Roman" w:cs="Times New Roman"/>
-          <w:sz w:val="32"/>
-          <w:szCs w:val="32"/>
-        </w:rPr>
-        <w:t>W</w:t>
-      </w:r>
-      <w:r>
-        <w:rPr>
-          <w:rFonts w:ascii="Times New Roman" w:hAnsi="Times New Roman" w:cs="Times New Roman"/>
-          <w:sz w:val="32"/>
-          <w:szCs w:val="32"/>
-        </w:rPr>
-        <w:t xml:space="preserve"> </w:t>
-      </w:r>
-      <w:r>
-        <w:rPr>
-          <w:rFonts w:ascii="Times New Roman" w:hAnsi="Times New Roman" w:cs="Times New Roman"/>
-          <w:sz w:val="32"/>
-          <w:szCs w:val="32"/>
-        </w:rPr>
-        <w:t>każdym bądź razie będziemy w kontakcie</w:t>
-      </w:r>
-    </w:p>
-    <w:p>
-      <w:pPr>
-        <w:rPr>
-          <w:rFonts w:ascii="Times New Roman" w:hAnsi="Times New Roman" w:cs="Times New Roman"/>
-          <w:b/>
-          <w:sz w:val="32"/>
-          <w:szCs w:val="32"/>
-        </w:rPr>
-      </w:pPr>
-      <w:r>
-        <w:rPr>
-          <w:rFonts w:ascii="Times New Roman" w:hAnsi="Times New Roman" w:cs="Times New Roman"/>
-          <w:b/>
-          <w:sz w:val="32"/>
-          <w:szCs w:val="32"/>
-        </w:rPr>
-        <w:t>That is to say</w:t>
-      </w:r>
-    </w:p>
-    <w:p>
-      <w:pPr>
-        <w:rPr>
-          <w:rFonts w:ascii="Times New Roman" w:hAnsi="Times New Roman" w:cs="Times New Roman"/>
-          <w:sz w:val="32"/>
-          <w:szCs w:val="32"/>
-        </w:rPr>
-      </w:pPr>
-      <w:r>
-        <w:rPr>
-          <w:rFonts w:ascii="Times New Roman" w:hAnsi="Times New Roman" w:cs="Times New Roman"/>
-          <w:sz w:val="32"/>
-          <w:szCs w:val="32"/>
-        </w:rPr>
-        <w:t>To znaczy 2 miliony w przeciągu następnych 2 lat</w:t>
-      </w:r>
-    </w:p>
-    <w:p>
-      <w:pPr>
-        <w:rPr>
-          <w:rFonts w:ascii="Times New Roman" w:hAnsi="Times New Roman" w:cs="Times New Roman"/>
-          <w:b/>
-          <w:sz w:val="32"/>
-          <w:szCs w:val="32"/>
-        </w:rPr>
-      </w:pPr>
-      <w:r>
-        <w:rPr>
-          <w:rFonts w:ascii="Times New Roman" w:hAnsi="Times New Roman" w:cs="Times New Roman"/>
-          <w:b/>
-          <w:sz w:val="32"/>
-          <w:szCs w:val="32"/>
-        </w:rPr>
-        <w:lastRenderedPageBreak/>
-        <w:t>With this in mind</w:t>
-      </w:r>
-    </w:p>
-    <w:p>
-      <w:pPr>
-        <w:rPr>
-          <w:rFonts w:ascii="Times New Roman" w:hAnsi="Times New Roman" w:cs="Times New Roman"/>
-          <w:sz w:val="32"/>
-          <w:szCs w:val="32"/>
-        </w:rPr>
-      </w:pPr>
-      <w:r>
-        <w:rPr>
-          <w:rFonts w:ascii="Times New Roman" w:hAnsi="Times New Roman" w:cs="Times New Roman"/>
-          <w:sz w:val="32"/>
-          <w:szCs w:val="32"/>
-        </w:rPr>
-        <w:t>Mając to na uwadze zrobimy wszystko co w naszej mocy by to rozwiązanie ułatwiło zarządzanie tym oddziałem</w:t>
-      </w:r>
-    </w:p>
-    <w:p>
-      <w:pPr>
-        <w:rPr>
-          <w:rFonts w:ascii="Times New Roman" w:hAnsi="Times New Roman" w:cs="Times New Roman"/>
-          <w:b/>
-          <w:sz w:val="32"/>
-          <w:szCs w:val="32"/>
-        </w:rPr>
-      </w:pPr>
-      <w:r>
-        <w:rPr>
-          <w:rFonts w:ascii="Times New Roman" w:hAnsi="Times New Roman" w:cs="Times New Roman"/>
-          <w:b/>
-          <w:sz w:val="32"/>
-          <w:szCs w:val="32"/>
-        </w:rPr>
-        <w:t>Above all</w:t>
-      </w:r>
-    </w:p>
-    <w:p>
-      <w:pPr>
-        <w:rPr>
-          <w:rFonts w:ascii="Times New Roman" w:hAnsi="Times New Roman" w:cs="Times New Roman"/>
-          <w:sz w:val="32"/>
-          <w:szCs w:val="32"/>
-        </w:rPr>
-      </w:pPr>
-      <w:r>
-        <w:rPr>
-          <w:rFonts w:ascii="Times New Roman" w:hAnsi="Times New Roman" w:cs="Times New Roman"/>
-          <w:sz w:val="32"/>
-          <w:szCs w:val="32"/>
-        </w:rPr>
-        <w:t xml:space="preserve">Ponad wszystko cenimy sobie dobre relacje z klientem </w:t>
-      </w:r>
-    </w:p>
-    <w:p>
-      <w:pPr>
-        <w:rPr>
-          <w:rFonts w:ascii="Times New Roman" w:hAnsi="Times New Roman" w:cs="Times New Roman"/>
-          <w:b/>
-          <w:sz w:val="32"/>
-          <w:szCs w:val="32"/>
-        </w:rPr>
-      </w:pPr>
-      <w:r>
-        <w:rPr>
-          <w:rFonts w:ascii="Times New Roman" w:hAnsi="Times New Roman" w:cs="Times New Roman"/>
-          <w:b/>
-          <w:sz w:val="32"/>
-          <w:szCs w:val="32"/>
-        </w:rPr>
-        <w:t xml:space="preserve">Admittedly, </w:t>
-      </w:r>
-      <w:r>
-        <w:rPr>
-          <w:rFonts w:ascii="Times New Roman" w:hAnsi="Times New Roman" w:cs="Times New Roman"/>
-          <w:b/>
-          <w:sz w:val="32"/>
-          <w:szCs w:val="32"/>
-        </w:rPr>
-        <w:t>nevertheless</w:t>
-      </w:r>
-    </w:p>
-    <w:p>
-      <w:pPr>
-        <w:rPr>
-          <w:rFonts w:ascii="Times New Roman" w:hAnsi="Times New Roman" w:cs="Times New Roman"/>
-          <w:sz w:val="32"/>
-          <w:szCs w:val="32"/>
-        </w:rPr>
-      </w:pPr>
-      <w:r>
-        <w:rPr>
-          <w:rFonts w:ascii="Times New Roman" w:hAnsi="Times New Roman" w:cs="Times New Roman"/>
-          <w:sz w:val="32"/>
-          <w:szCs w:val="32"/>
-        </w:rPr>
-        <w:t>Wprawdzie nie będziemy wstanie zrealizować tego projektu w tak zastraszającym tempie jednakże wynik przerośnie państwa oczekiwania</w:t>
-      </w:r>
-    </w:p>
-    <w:p>
-      <w:pPr>
-        <w:rPr>
-          <w:rFonts w:ascii="Times New Roman" w:hAnsi="Times New Roman" w:cs="Times New Roman"/>
-          <w:sz w:val="32"/>
-          <w:szCs w:val="32"/>
-        </w:rPr>
-      </w:pPr>
-    </w:p>
-    <w:p>
-      <w:pPr>
-        <w:rPr>
-          <w:rFonts w:ascii="Times New Roman" w:hAnsi="Times New Roman" w:cs="Times New Roman"/>
-          <w:sz w:val="32"/>
-          <w:szCs w:val="32"/>
-        </w:rPr>
-      </w:pPr>
-    </w:p>
-    <w:p>
-      <w:pPr>
-        <w:rPr>
-          <w:rFonts w:ascii="Times New Roman" w:hAnsi="Times New Roman" w:cs="Times New Roman"/>
-          <w:sz w:val="32"/>
-          <w:szCs w:val="32"/>
-        </w:rPr>
-      </w:pPr>
-    </w:p>
-    <w:p>
-      <w:pPr>
-        <w:rPr>
-          <w:rFonts w:ascii="Times New Roman" w:hAnsi="Times New Roman" w:cs="Times New Roman"/>
-          <w:sz w:val="32"/>
-          <w:szCs w:val="32"/>
-        </w:rPr>
-      </w:pPr>
-    </w:p>
-    <w:p>
-      <w:pPr>
-        <w:rPr>
-          <w:rFonts w:ascii="Times New Roman" w:hAnsi="Times New Roman" w:cs="Times New Roman"/>
-          <w:sz w:val="32"/>
-          <w:szCs w:val="32"/>
-        </w:rPr>
-      </w:pPr>
-    </w:p>
-    <w:p>
-      <w:pPr>
-        <w:rPr>
-          <w:rFonts w:ascii="Times New Roman" w:hAnsi="Times New Roman" w:cs="Times New Roman"/>
-          <w:sz w:val="32"/>
-          <w:szCs w:val="32"/>
-        </w:rPr>
-      </w:pPr>
-    </w:p>
-    <w:p>
-      <w:pPr>
-        <w:rPr>
-          <w:rFonts w:ascii="Times New Roman" w:hAnsi="Times New Roman" w:cs="Times New Roman"/>
-          <w:sz w:val="32"/>
-          <w:szCs w:val="32"/>
+    </w:p>
+    <w:p>
+      <w:pPr>
+        <w:rPr>
+          <w:rFonts w:ascii="Times New Roman" w:hAnsi="Times New Roman" w:cs="Times New Roman"/>
+          <w:sz w:val="32"/>
+          <w:szCs w:val="32"/>
+          <w:lang w:val="en-US"/>
+        </w:rPr>
+      </w:pPr>
+    </w:p>
+    <w:p>
+      <w:pPr>
+        <w:rPr>
+          <w:rFonts w:ascii="Times New Roman" w:hAnsi="Times New Roman" w:cs="Times New Roman"/>
+          <w:sz w:val="32"/>
+          <w:szCs w:val="32"/>
+          <w:lang w:val="en-US"/>
+        </w:rPr>
+      </w:pPr>
+    </w:p>
+    <w:p>
+      <w:pPr>
+        <w:rPr>
+          <w:rFonts w:ascii="Times New Roman" w:hAnsi="Times New Roman" w:cs="Times New Roman"/>
+          <w:sz w:val="32"/>
+          <w:szCs w:val="32"/>
+          <w:lang w:val="en-US"/>
+        </w:rPr>
+      </w:pPr>
+    </w:p>
+    <w:p>
+      <w:pPr>
+        <w:rPr>
+          <w:rFonts w:ascii="Times New Roman" w:hAnsi="Times New Roman" w:cs="Times New Roman"/>
+          <w:sz w:val="32"/>
+          <w:szCs w:val="32"/>
+          <w:lang w:val="en-US"/>
+        </w:rPr>
+      </w:pPr>
+    </w:p>
+    <w:p>
+      <w:pPr>
+        <w:rPr>
+          <w:rFonts w:ascii="Times New Roman" w:hAnsi="Times New Roman" w:cs="Times New Roman"/>
+          <w:sz w:val="32"/>
+          <w:szCs w:val="32"/>
+          <w:lang w:val="en-US"/>
         </w:rPr>
       </w:pPr>
     </w:p>
@@ -1832,7 +2584,6 @@
           <w:szCs w:val="32"/>
           <w:lang w:val="en-US"/>
         </w:rPr>
-        <w:lastRenderedPageBreak/>
         <w:t xml:space="preserve">I interpret your letter as admittance to failure     </w:t>
       </w:r>
       <w:r>

</xml_diff>